<commit_message>
añadido el logo de la biblioteca virtual a las slides
</commit_message>
<xml_diff>
--- a/01-usabilidad/slides/export/02-usabilidad-resumen.docx
+++ b/01-usabilidad/slides/export/02-usabilidad-resumen.docx
@@ -84,10 +84,118 @@
     </w:sdt>
     <w:p>
       <w:pPr>
+        <w:pStyle w:val="Heading2"/>
+      </w:pPr>
+      <w:bookmarkStart w:id="21" w:name="biblioteca-virtual-fp-2016"/>
+      <w:bookmarkEnd w:id="21"/>
+      <w:r>
+        <w:t xml:space="preserve">Biblioteca Virtual FP 2016</w:t>
+      </w:r>
+    </w:p>
+    <w:p>
+      <w:pPr>
+        <w:numPr>
+          <w:numId w:val="1001"/>
+          <w:ilvl w:val="0"/>
+        </w:numPr>
+      </w:pPr>
+      <w:r>
+        <w:rPr>
+          <w:b/>
+        </w:rPr>
+        <w:t xml:space="preserve">Código del curso</w:t>
+      </w:r>
+      <w:r>
+        <w:t xml:space="preserve">: IFC06CM16</w:t>
+      </w:r>
+    </w:p>
+    <w:p>
+      <w:pPr>
+        <w:numPr>
+          <w:numId w:val="1001"/>
+          <w:ilvl w:val="0"/>
+        </w:numPr>
+      </w:pPr>
+      <w:r>
+        <w:rPr>
+          <w:b/>
+        </w:rPr>
+        <w:t xml:space="preserve">Nombre del curso</w:t>
+      </w:r>
+      <w:r>
+        <w:t xml:space="preserve">: Diseño de interfaces Responsive Web Design usables y accesibles con Saas y Bootstrap</w:t>
+      </w:r>
+    </w:p>
+    <w:p>
+      <w:pPr>
+        <w:numPr>
+          <w:numId w:val="1001"/>
+          <w:ilvl w:val="0"/>
+        </w:numPr>
+      </w:pPr>
+      <w:r>
+        <w:rPr>
+          <w:b/>
+        </w:rPr>
+        <w:t xml:space="preserve">Autor del curso</w:t>
+      </w:r>
+      <w:r>
+        <w:t xml:space="preserve">: Adolfo Sanz De Diego</w:t>
+      </w:r>
+    </w:p>
+    <w:p>
+      <w:pPr>
+        <w:pStyle w:val="Compact"/>
+      </w:pPr>
+      <w:r>
+        <w:drawing>
+          <wp:inline>
+            <wp:extent cx="5334000" cy="1058656"/>
+            <wp:effectExtent b="0" l="0" r="0" t="0"/>
+            <wp:docPr descr="" id="1" name="Picture"/>
+            <a:graphic>
+              <a:graphicData uri="http://schemas.openxmlformats.org/drawingml/2006/picture">
+                <pic:pic>
+                  <pic:nvPicPr>
+                    <pic:cNvPr descr="../img/logo_BV_2016.jpg" id="0" name="Picture"/>
+                    <pic:cNvPicPr>
+                      <a:picLocks noChangeArrowheads="1" noChangeAspect="1"/>
+                    </pic:cNvPicPr>
+                  </pic:nvPicPr>
+                  <pic:blipFill>
+                    <a:blip r:embed="rId22"/>
+                    <a:stretch>
+                      <a:fillRect/>
+                    </a:stretch>
+                  </pic:blipFill>
+                  <pic:spPr bwMode="auto">
+                    <a:xfrm>
+                      <a:off x="0" y="0"/>
+                      <a:ext cx="5334000" cy="1058656"/>
+                    </a:xfrm>
+                    <a:prstGeom prst="rect">
+                      <a:avLst/>
+                    </a:prstGeom>
+                    <a:noFill/>
+                    <a:ln w="9525">
+                      <a:noFill/>
+                      <a:headEnd/>
+                      <a:tailEnd/>
+                    </a:ln>
+                  </pic:spPr>
+                </pic:pic>
+              </a:graphicData>
+            </a:graphic>
+          </wp:inline>
+        </w:drawing>
+      </w:r>
+    </w:p>
+    <w:p>
+      <w:pPr>
         <w:pStyle w:val="Heading1"/>
       </w:pPr>
-      <w:bookmarkStart w:id="21" w:name="el-autor"/>
-      <w:bookmarkEnd w:id="21"/>
+      <w:bookmarkStart w:id="23" w:name="el-autor"/>
+      <w:bookmarkEnd w:id="23"/>
       <w:r>
         <w:t xml:space="preserve">El autor</w:t>
       </w:r>
@@ -96,8 +204,8 @@
       <w:pPr>
         <w:pStyle w:val="Heading2"/>
       </w:pPr>
-      <w:bookmarkStart w:id="22" w:name="adolfo-sanz-de-diego"/>
-      <w:bookmarkEnd w:id="22"/>
+      <w:bookmarkStart w:id="24" w:name="adolfo-sanz-de-diego"/>
+      <w:bookmarkEnd w:id="24"/>
       <w:r>
         <w:t xml:space="preserve">Adolfo Sanz De Diego</w:t>
       </w:r>
@@ -105,7 +213,7 @@
     <w:p>
       <w:pPr>
         <w:numPr>
-          <w:numId w:val="1001"/>
+          <w:numId w:val="1002"/>
           <w:ilvl w:val="0"/>
         </w:numPr>
       </w:pPr>
@@ -128,7 +236,7 @@
     <w:p>
       <w:pPr>
         <w:numPr>
-          <w:numId w:val="1001"/>
+          <w:numId w:val="1002"/>
           <w:ilvl w:val="0"/>
         </w:numPr>
       </w:pPr>
@@ -154,7 +262,7 @@
     <w:p>
       <w:pPr>
         <w:numPr>
-          <w:numId w:val="1001"/>
+          <w:numId w:val="1002"/>
           <w:ilvl w:val="0"/>
         </w:numPr>
       </w:pPr>
@@ -178,8 +286,8 @@
       <w:pPr>
         <w:pStyle w:val="Heading2"/>
       </w:pPr>
-      <w:bookmarkStart w:id="23" w:name="algunos-proyectos"/>
-      <w:bookmarkEnd w:id="23"/>
+      <w:bookmarkStart w:id="25" w:name="algunos-proyectos"/>
+      <w:bookmarkEnd w:id="25"/>
       <w:r>
         <w:t xml:space="preserve">Algunos proyectos</w:t>
       </w:r>
@@ -187,7 +295,7 @@
     <w:p>
       <w:pPr>
         <w:numPr>
-          <w:numId w:val="1002"/>
+          <w:numId w:val="1003"/>
           <w:ilvl w:val="0"/>
         </w:numPr>
       </w:pPr>
@@ -200,7 +308,7 @@
       <w:r>
         <w:t xml:space="preserve"> </w:t>
       </w:r>
-      <w:hyperlink r:id="rId24">
+      <w:hyperlink r:id="rId26">
         <w:r>
           <w:rPr>
             <w:rStyle w:val="Hyperlink"/>
@@ -215,7 +323,7 @@
     <w:p>
       <w:pPr>
         <w:numPr>
-          <w:numId w:val="1002"/>
+          <w:numId w:val="1003"/>
           <w:ilvl w:val="0"/>
         </w:numPr>
       </w:pPr>
@@ -228,7 +336,7 @@
       <w:r>
         <w:t xml:space="preserve"> </w:t>
       </w:r>
-      <w:hyperlink r:id="rId25">
+      <w:hyperlink r:id="rId27">
         <w:r>
           <w:rPr>
             <w:rStyle w:val="Hyperlink"/>
@@ -243,7 +351,7 @@
     <w:p>
       <w:pPr>
         <w:numPr>
-          <w:numId w:val="1002"/>
+          <w:numId w:val="1003"/>
           <w:ilvl w:val="0"/>
         </w:numPr>
       </w:pPr>
@@ -256,7 +364,7 @@
       <w:r>
         <w:t xml:space="preserve"> </w:t>
       </w:r>
-      <w:hyperlink r:id="rId26">
+      <w:hyperlink r:id="rId28">
         <w:r>
           <w:rPr>
             <w:rStyle w:val="Hyperlink"/>
@@ -272,8 +380,8 @@
       <w:pPr>
         <w:pStyle w:val="Heading2"/>
       </w:pPr>
-      <w:bookmarkStart w:id="27" w:name="donde-encontrarme"/>
-      <w:bookmarkEnd w:id="27"/>
+      <w:bookmarkStart w:id="29" w:name="donde-encontrarme"/>
+      <w:bookmarkEnd w:id="29"/>
       <w:r>
         <w:t xml:space="preserve">¿Donde encontrarme?</w:t>
       </w:r>
@@ -281,7 +389,7 @@
     <w:p>
       <w:pPr>
         <w:numPr>
-          <w:numId w:val="1003"/>
+          <w:numId w:val="1004"/>
           <w:ilvl w:val="0"/>
         </w:numPr>
       </w:pPr>
@@ -302,7 +410,7 @@
       <w:pPr>
         <w:pStyle w:val="Compact"/>
         <w:numPr>
-          <w:numId w:val="1004"/>
+          <w:numId w:val="1005"/>
           <w:ilvl w:val="1"/>
         </w:numPr>
       </w:pPr>
@@ -312,7 +420,7 @@
       <w:r>
         <w:t xml:space="preserve"> </w:t>
       </w:r>
-      <w:hyperlink r:id="rId28">
+      <w:hyperlink r:id="rId30">
         <w:r>
           <w:rPr>
             <w:rStyle w:val="Hyperlink"/>
@@ -325,7 +433,7 @@
       <w:pPr>
         <w:pStyle w:val="Compact"/>
         <w:numPr>
-          <w:numId w:val="1004"/>
+          <w:numId w:val="1005"/>
           <w:ilvl w:val="1"/>
         </w:numPr>
       </w:pPr>
@@ -335,7 +443,7 @@
       <w:r>
         <w:t xml:space="preserve"> </w:t>
       </w:r>
-      <w:hyperlink r:id="rId29">
+      <w:hyperlink r:id="rId31">
         <w:r>
           <w:rPr>
             <w:rStyle w:val="Hyperlink"/>
@@ -348,7 +456,7 @@
       <w:pPr>
         <w:pStyle w:val="Compact"/>
         <w:numPr>
-          <w:numId w:val="1004"/>
+          <w:numId w:val="1005"/>
           <w:ilvl w:val="1"/>
         </w:numPr>
       </w:pPr>
@@ -358,7 +466,7 @@
       <w:r>
         <w:t xml:space="preserve"> </w:t>
       </w:r>
-      <w:hyperlink r:id="rId30">
+      <w:hyperlink r:id="rId32">
         <w:r>
           <w:rPr>
             <w:rStyle w:val="Hyperlink"/>
@@ -371,7 +479,7 @@
       <w:pPr>
         <w:pStyle w:val="Compact"/>
         <w:numPr>
-          <w:numId w:val="1004"/>
+          <w:numId w:val="1005"/>
           <w:ilvl w:val="1"/>
         </w:numPr>
       </w:pPr>
@@ -381,7 +489,7 @@
       <w:r>
         <w:t xml:space="preserve"> </w:t>
       </w:r>
-      <w:hyperlink r:id="rId31">
+      <w:hyperlink r:id="rId33">
         <w:r>
           <w:rPr>
             <w:rStyle w:val="Hyperlink"/>
@@ -394,7 +502,7 @@
       <w:pPr>
         <w:pStyle w:val="Compact"/>
         <w:numPr>
-          <w:numId w:val="1004"/>
+          <w:numId w:val="1005"/>
           <w:ilvl w:val="1"/>
         </w:numPr>
       </w:pPr>
@@ -404,7 +512,7 @@
       <w:r>
         <w:t xml:space="preserve"> </w:t>
       </w:r>
-      <w:hyperlink r:id="rId32">
+      <w:hyperlink r:id="rId34">
         <w:r>
           <w:rPr>
             <w:rStyle w:val="Hyperlink"/>
@@ -417,7 +525,7 @@
       <w:pPr>
         <w:pStyle w:val="Compact"/>
         <w:numPr>
-          <w:numId w:val="1004"/>
+          <w:numId w:val="1005"/>
           <w:ilvl w:val="1"/>
         </w:numPr>
       </w:pPr>
@@ -427,7 +535,7 @@
       <w:r>
         <w:t xml:space="preserve"> </w:t>
       </w:r>
-      <w:hyperlink r:id="rId33">
+      <w:hyperlink r:id="rId35">
         <w:r>
           <w:rPr>
             <w:rStyle w:val="Hyperlink"/>
@@ -440,8 +548,8 @@
       <w:pPr>
         <w:pStyle w:val="Heading1"/>
       </w:pPr>
-      <w:bookmarkStart w:id="34" w:name="introducción"/>
-      <w:bookmarkEnd w:id="34"/>
+      <w:bookmarkStart w:id="36" w:name="introducción"/>
+      <w:bookmarkEnd w:id="36"/>
       <w:r>
         <w:t xml:space="preserve">Introducción</w:t>
       </w:r>
@@ -450,8 +558,8 @@
       <w:pPr>
         <w:pStyle w:val="Heading2"/>
       </w:pPr>
-      <w:bookmarkStart w:id="35" w:name="qué"/>
-      <w:bookmarkEnd w:id="35"/>
+      <w:bookmarkStart w:id="37" w:name="qué"/>
+      <w:bookmarkEnd w:id="37"/>
       <w:r>
         <w:t xml:space="preserve">¿Qué?</w:t>
       </w:r>
@@ -460,7 +568,7 @@
       <w:pPr>
         <w:pStyle w:val="Compact"/>
         <w:numPr>
-          <w:numId w:val="1005"/>
+          <w:numId w:val="1006"/>
           <w:ilvl w:val="0"/>
         </w:numPr>
       </w:pPr>
@@ -484,8 +592,8 @@
       <w:pPr>
         <w:pStyle w:val="Heading2"/>
       </w:pPr>
-      <w:bookmarkStart w:id="36" w:name="por-qué"/>
-      <w:bookmarkEnd w:id="36"/>
+      <w:bookmarkStart w:id="38" w:name="por-qué"/>
+      <w:bookmarkEnd w:id="38"/>
       <w:r>
         <w:t xml:space="preserve">¿Por qué?</w:t>
       </w:r>
@@ -494,7 +602,7 @@
       <w:pPr>
         <w:pStyle w:val="Compact"/>
         <w:numPr>
-          <w:numId w:val="1006"/>
+          <w:numId w:val="1007"/>
           <w:ilvl w:val="0"/>
         </w:numPr>
       </w:pPr>
@@ -512,8 +620,8 @@
       <w:pPr>
         <w:pStyle w:val="Heading1"/>
       </w:pPr>
-      <w:bookmarkStart w:id="37" w:name="glosario-de-términos"/>
-      <w:bookmarkEnd w:id="37"/>
+      <w:bookmarkStart w:id="39" w:name="glosario-de-términos"/>
+      <w:bookmarkEnd w:id="39"/>
       <w:r>
         <w:t xml:space="preserve">Glosario de términos</w:t>
       </w:r>
@@ -522,8 +630,8 @@
       <w:pPr>
         <w:pStyle w:val="Heading2"/>
       </w:pPr>
-      <w:bookmarkStart w:id="38" w:name="usabilidad"/>
-      <w:bookmarkEnd w:id="38"/>
+      <w:bookmarkStart w:id="40" w:name="usabilidad"/>
+      <w:bookmarkEnd w:id="40"/>
       <w:r>
         <w:t xml:space="preserve">Usabilidad</w:t>
       </w:r>
@@ -532,8 +640,8 @@
       <w:pPr>
         <w:pStyle w:val="Heading2"/>
       </w:pPr>
-      <w:bookmarkStart w:id="39" w:name="accesibilidad"/>
-      <w:bookmarkEnd w:id="39"/>
+      <w:bookmarkStart w:id="41" w:name="accesibilidad"/>
+      <w:bookmarkEnd w:id="41"/>
       <w:r>
         <w:t xml:space="preserve">Accesibilidad</w:t>
       </w:r>
@@ -542,7 +650,7 @@
       <w:pPr>
         <w:pStyle w:val="Compact"/>
         <w:numPr>
-          <w:numId w:val="1007"/>
+          <w:numId w:val="1008"/>
           <w:ilvl w:val="0"/>
         </w:numPr>
       </w:pPr>
@@ -569,8 +677,8 @@
       <w:pPr>
         <w:pStyle w:val="Heading2"/>
       </w:pPr>
-      <w:bookmarkStart w:id="40" w:name="arquitectura-información"/>
-      <w:bookmarkEnd w:id="40"/>
+      <w:bookmarkStart w:id="42" w:name="arquitectura-información"/>
+      <w:bookmarkEnd w:id="42"/>
       <w:r>
         <w:t xml:space="preserve">Arquitectura Información</w:t>
       </w:r>
@@ -578,7 +686,7 @@
     <w:p>
       <w:pPr>
         <w:numPr>
-          <w:numId w:val="1008"/>
+          <w:numId w:val="1009"/>
           <w:ilvl w:val="0"/>
         </w:numPr>
       </w:pPr>
@@ -604,7 +712,7 @@
     <w:p>
       <w:pPr>
         <w:numPr>
-          <w:numId w:val="1008"/>
+          <w:numId w:val="1009"/>
           <w:ilvl w:val="0"/>
         </w:numPr>
       </w:pPr>
@@ -628,8 +736,8 @@
       <w:pPr>
         <w:pStyle w:val="Heading2"/>
       </w:pPr>
-      <w:bookmarkStart w:id="41" w:name="experiencia-usuario"/>
-      <w:bookmarkEnd w:id="41"/>
+      <w:bookmarkStart w:id="43" w:name="experiencia-usuario"/>
+      <w:bookmarkEnd w:id="43"/>
       <w:r>
         <w:t xml:space="preserve">Experiencia Usuario</w:t>
       </w:r>
@@ -638,7 +746,7 @@
       <w:pPr>
         <w:pStyle w:val="Compact"/>
         <w:numPr>
-          <w:numId w:val="1009"/>
+          <w:numId w:val="1010"/>
           <w:ilvl w:val="0"/>
         </w:numPr>
       </w:pPr>
@@ -662,8 +770,8 @@
       <w:pPr>
         <w:pStyle w:val="Heading2"/>
       </w:pPr>
-      <w:bookmarkStart w:id="42" w:name="diseño-centrado-usuario"/>
-      <w:bookmarkEnd w:id="42"/>
+      <w:bookmarkStart w:id="44" w:name="diseño-centrado-usuario"/>
+      <w:bookmarkEnd w:id="44"/>
       <w:r>
         <w:t xml:space="preserve">Diseño Centrado Usuario</w:t>
       </w:r>
@@ -672,7 +780,7 @@
       <w:pPr>
         <w:pStyle w:val="Compact"/>
         <w:numPr>
-          <w:numId w:val="1010"/>
+          <w:numId w:val="1011"/>
           <w:ilvl w:val="0"/>
         </w:numPr>
       </w:pPr>
@@ -696,8 +804,8 @@
       <w:pPr>
         <w:pStyle w:val="Heading1"/>
       </w:pPr>
-      <w:bookmarkStart w:id="43" w:name="conocer-al-usuario"/>
-      <w:bookmarkEnd w:id="43"/>
+      <w:bookmarkStart w:id="45" w:name="conocer-al-usuario"/>
+      <w:bookmarkEnd w:id="45"/>
       <w:r>
         <w:t xml:space="preserve">Conocer al usuario</w:t>
       </w:r>
@@ -706,8 +814,8 @@
       <w:pPr>
         <w:pStyle w:val="Heading2"/>
       </w:pPr>
-      <w:bookmarkStart w:id="44" w:name="cómo-ve"/>
-      <w:bookmarkEnd w:id="44"/>
+      <w:bookmarkStart w:id="46" w:name="cómo-ve"/>
+      <w:bookmarkEnd w:id="46"/>
       <w:r>
         <w:t xml:space="preserve">¿Cómo ve?</w:t>
       </w:r>
@@ -716,7 +824,7 @@
       <w:pPr>
         <w:pStyle w:val="Compact"/>
         <w:numPr>
-          <w:numId w:val="1011"/>
+          <w:numId w:val="1012"/>
           <w:ilvl w:val="0"/>
         </w:numPr>
       </w:pPr>
@@ -792,7 +900,7 @@
                     </pic:cNvPicPr>
                   </pic:nvPicPr>
                   <pic:blipFill>
-                    <a:blip r:embed="rId45"/>
+                    <a:blip r:embed="rId47"/>
                     <a:stretch>
                       <a:fillRect/>
                     </a:stretch>
@@ -823,8 +931,8 @@
       <w:pPr>
         <w:pStyle w:val="Heading2"/>
       </w:pPr>
-      <w:bookmarkStart w:id="46" w:name="cómo-piensa"/>
-      <w:bookmarkEnd w:id="46"/>
+      <w:bookmarkStart w:id="48" w:name="cómo-piensa"/>
+      <w:bookmarkEnd w:id="48"/>
       <w:r>
         <w:t xml:space="preserve">¿Cómo piensa?</w:t>
       </w:r>
@@ -832,7 +940,7 @@
     <w:p>
       <w:pPr>
         <w:numPr>
-          <w:numId w:val="1012"/>
+          <w:numId w:val="1013"/>
           <w:ilvl w:val="0"/>
         </w:numPr>
       </w:pPr>
@@ -855,7 +963,7 @@
     <w:p>
       <w:pPr>
         <w:numPr>
-          <w:numId w:val="1012"/>
+          <w:numId w:val="1013"/>
           <w:ilvl w:val="0"/>
         </w:numPr>
       </w:pPr>
@@ -879,8 +987,8 @@
       <w:pPr>
         <w:pStyle w:val="Heading2"/>
       </w:pPr>
-      <w:bookmarkStart w:id="47" w:name="cómo-actúa"/>
-      <w:bookmarkEnd w:id="47"/>
+      <w:bookmarkStart w:id="49" w:name="cómo-actúa"/>
+      <w:bookmarkEnd w:id="49"/>
       <w:r>
         <w:t xml:space="preserve">¿Cómo actúa?</w:t>
       </w:r>
@@ -888,7 +996,7 @@
     <w:p>
       <w:pPr>
         <w:numPr>
-          <w:numId w:val="1013"/>
+          <w:numId w:val="1014"/>
           <w:ilvl w:val="0"/>
         </w:numPr>
       </w:pPr>
@@ -923,7 +1031,7 @@
     <w:p>
       <w:pPr>
         <w:numPr>
-          <w:numId w:val="1013"/>
+          <w:numId w:val="1014"/>
           <w:ilvl w:val="0"/>
         </w:numPr>
       </w:pPr>
@@ -950,8 +1058,8 @@
       <w:pPr>
         <w:pStyle w:val="Heading1"/>
       </w:pPr>
-      <w:bookmarkStart w:id="48" w:name="evitar-errores"/>
-      <w:bookmarkEnd w:id="48"/>
+      <w:bookmarkStart w:id="50" w:name="evitar-errores"/>
+      <w:bookmarkEnd w:id="50"/>
       <w:r>
         <w:t xml:space="preserve">Evitar errores</w:t>
       </w:r>
@@ -960,8 +1068,8 @@
       <w:pPr>
         <w:pStyle w:val="Heading2"/>
       </w:pPr>
-      <w:bookmarkStart w:id="49" w:name="limitar-posibilidades"/>
-      <w:bookmarkEnd w:id="49"/>
+      <w:bookmarkStart w:id="51" w:name="limitar-posibilidades"/>
+      <w:bookmarkEnd w:id="51"/>
       <w:r>
         <w:t xml:space="preserve">Limitar posibilidades</w:t>
       </w:r>
@@ -970,7 +1078,7 @@
       <w:pPr>
         <w:pStyle w:val="Compact"/>
         <w:numPr>
-          <w:numId w:val="1014"/>
+          <w:numId w:val="1015"/>
           <w:ilvl w:val="0"/>
         </w:numPr>
       </w:pPr>
@@ -998,7 +1106,7 @@
                     </pic:cNvPicPr>
                   </pic:nvPicPr>
                   <pic:blipFill>
-                    <a:blip r:embed="rId50"/>
+                    <a:blip r:embed="rId52"/>
                     <a:stretch>
                       <a:fillRect/>
                     </a:stretch>
@@ -1029,8 +1137,8 @@
       <w:pPr>
         <w:pStyle w:val="Heading2"/>
       </w:pPr>
-      <w:bookmarkStart w:id="51" w:name="orientar-al-usuario"/>
-      <w:bookmarkEnd w:id="51"/>
+      <w:bookmarkStart w:id="53" w:name="orientar-al-usuario"/>
+      <w:bookmarkEnd w:id="53"/>
       <w:r>
         <w:t xml:space="preserve">Orientar al usuario</w:t>
       </w:r>
@@ -1039,7 +1147,7 @@
       <w:pPr>
         <w:pStyle w:val="Compact"/>
         <w:numPr>
-          <w:numId w:val="1015"/>
+          <w:numId w:val="1016"/>
           <w:ilvl w:val="0"/>
         </w:numPr>
       </w:pPr>
@@ -1067,7 +1175,7 @@
                     </pic:cNvPicPr>
                   </pic:nvPicPr>
                   <pic:blipFill>
-                    <a:blip r:embed="rId52"/>
+                    <a:blip r:embed="rId54"/>
                     <a:stretch>
                       <a:fillRect/>
                     </a:stretch>
@@ -1098,8 +1206,8 @@
       <w:pPr>
         <w:pStyle w:val="Heading2"/>
       </w:pPr>
-      <w:bookmarkStart w:id="53" w:name="solicitar-confirmación"/>
-      <w:bookmarkEnd w:id="53"/>
+      <w:bookmarkStart w:id="55" w:name="solicitar-confirmación"/>
+      <w:bookmarkEnd w:id="55"/>
       <w:r>
         <w:t xml:space="preserve">Solicitar confirmación</w:t>
       </w:r>
@@ -1108,7 +1216,7 @@
       <w:pPr>
         <w:pStyle w:val="Compact"/>
         <w:numPr>
-          <w:numId w:val="1016"/>
+          <w:numId w:val="1017"/>
           <w:ilvl w:val="0"/>
         </w:numPr>
       </w:pPr>
@@ -1136,7 +1244,7 @@
                     </pic:cNvPicPr>
                   </pic:nvPicPr>
                   <pic:blipFill>
-                    <a:blip r:embed="rId54"/>
+                    <a:blip r:embed="rId56"/>
                     <a:stretch>
                       <a:fillRect/>
                     </a:stretch>
@@ -1167,8 +1275,8 @@
       <w:pPr>
         <w:pStyle w:val="Heading2"/>
       </w:pPr>
-      <w:bookmarkStart w:id="55" w:name="evitar-la-pérdida-de-información"/>
-      <w:bookmarkEnd w:id="55"/>
+      <w:bookmarkStart w:id="57" w:name="evitar-la-pérdida-de-información"/>
+      <w:bookmarkEnd w:id="57"/>
       <w:r>
         <w:t xml:space="preserve">Evitar la pérdida de información</w:t>
       </w:r>
@@ -1177,7 +1285,7 @@
       <w:pPr>
         <w:pStyle w:val="Compact"/>
         <w:numPr>
-          <w:numId w:val="1017"/>
+          <w:numId w:val="1018"/>
           <w:ilvl w:val="0"/>
         </w:numPr>
       </w:pPr>
@@ -1205,7 +1313,7 @@
                     </pic:cNvPicPr>
                   </pic:nvPicPr>
                   <pic:blipFill>
-                    <a:blip r:embed="rId56"/>
+                    <a:blip r:embed="rId58"/>
                     <a:stretch>
                       <a:fillRect/>
                     </a:stretch>
@@ -1236,8 +1344,8 @@
       <w:pPr>
         <w:pStyle w:val="Heading2"/>
       </w:pPr>
-      <w:bookmarkStart w:id="57" w:name="permitir-deshacer"/>
-      <w:bookmarkEnd w:id="57"/>
+      <w:bookmarkStart w:id="59" w:name="permitir-deshacer"/>
+      <w:bookmarkEnd w:id="59"/>
       <w:r>
         <w:t xml:space="preserve">Permitir deshacer</w:t>
       </w:r>
@@ -1246,7 +1354,7 @@
       <w:pPr>
         <w:pStyle w:val="Compact"/>
         <w:numPr>
-          <w:numId w:val="1018"/>
+          <w:numId w:val="1019"/>
           <w:ilvl w:val="0"/>
         </w:numPr>
       </w:pPr>
@@ -1274,7 +1382,7 @@
                     </pic:cNvPicPr>
                   </pic:nvPicPr>
                   <pic:blipFill>
-                    <a:blip r:embed="rId58"/>
+                    <a:blip r:embed="rId60"/>
                     <a:stretch>
                       <a:fillRect/>
                     </a:stretch>
@@ -1305,8 +1413,8 @@
       <w:pPr>
         <w:pStyle w:val="Heading2"/>
       </w:pPr>
-      <w:bookmarkStart w:id="59" w:name="ofrecer-solución-automática-a-los-errores"/>
-      <w:bookmarkEnd w:id="59"/>
+      <w:bookmarkStart w:id="61" w:name="ofrecer-solución-automática-a-los-errores"/>
+      <w:bookmarkEnd w:id="61"/>
       <w:r>
         <w:t xml:space="preserve">Ofrecer solución automática a los errores</w:t>
       </w:r>
@@ -1315,7 +1423,7 @@
       <w:pPr>
         <w:pStyle w:val="Compact"/>
         <w:numPr>
-          <w:numId w:val="1019"/>
+          <w:numId w:val="1020"/>
           <w:ilvl w:val="0"/>
         </w:numPr>
       </w:pPr>
@@ -1343,7 +1451,7 @@
                     </pic:cNvPicPr>
                   </pic:nvPicPr>
                   <pic:blipFill>
-                    <a:blip r:embed="rId60"/>
+                    <a:blip r:embed="rId62"/>
                     <a:stretch>
                       <a:fillRect/>
                     </a:stretch>
@@ -1374,8 +1482,8 @@
       <w:pPr>
         <w:pStyle w:val="Heading2"/>
       </w:pPr>
-      <w:bookmarkStart w:id="61" w:name="mensajes-de-error-para-humanos"/>
-      <w:bookmarkEnd w:id="61"/>
+      <w:bookmarkStart w:id="63" w:name="mensajes-de-error-para-humanos"/>
+      <w:bookmarkEnd w:id="63"/>
       <w:r>
         <w:t xml:space="preserve">Mensajes de error para humanos</w:t>
       </w:r>
@@ -1384,7 +1492,7 @@
       <w:pPr>
         <w:pStyle w:val="Compact"/>
         <w:numPr>
-          <w:numId w:val="1020"/>
+          <w:numId w:val="1021"/>
           <w:ilvl w:val="0"/>
         </w:numPr>
       </w:pPr>
@@ -1412,7 +1520,7 @@
                     </pic:cNvPicPr>
                   </pic:nvPicPr>
                   <pic:blipFill>
-                    <a:blip r:embed="rId62"/>
+                    <a:blip r:embed="rId64"/>
                     <a:stretch>
                       <a:fillRect/>
                     </a:stretch>
@@ -1443,8 +1551,8 @@
       <w:pPr>
         <w:pStyle w:val="Heading2"/>
       </w:pPr>
-      <w:bookmarkStart w:id="63" w:name="reducción"/>
-      <w:bookmarkEnd w:id="63"/>
+      <w:bookmarkStart w:id="65" w:name="reducción"/>
+      <w:bookmarkEnd w:id="65"/>
       <w:r>
         <w:t xml:space="preserve">Reducción</w:t>
       </w:r>
@@ -1453,7 +1561,7 @@
       <w:pPr>
         <w:pStyle w:val="Compact"/>
         <w:numPr>
-          <w:numId w:val="1021"/>
+          <w:numId w:val="1022"/>
           <w:ilvl w:val="0"/>
         </w:numPr>
       </w:pPr>
@@ -1481,7 +1589,7 @@
                     </pic:cNvPicPr>
                   </pic:nvPicPr>
                   <pic:blipFill>
-                    <a:blip r:embed="rId64"/>
+                    <a:blip r:embed="rId66"/>
                     <a:stretch>
                       <a:fillRect/>
                     </a:stretch>
@@ -1512,8 +1620,8 @@
       <w:pPr>
         <w:pStyle w:val="Heading2"/>
       </w:pPr>
-      <w:bookmarkStart w:id="65" w:name="espacios-vacíos"/>
-      <w:bookmarkEnd w:id="65"/>
+      <w:bookmarkStart w:id="67" w:name="espacios-vacíos"/>
+      <w:bookmarkEnd w:id="67"/>
       <w:r>
         <w:t xml:space="preserve">Espacios vacíos</w:t>
       </w:r>
@@ -1522,7 +1630,7 @@
       <w:pPr>
         <w:pStyle w:val="Compact"/>
         <w:numPr>
-          <w:numId w:val="1022"/>
+          <w:numId w:val="1023"/>
           <w:ilvl w:val="0"/>
         </w:numPr>
       </w:pPr>
@@ -1562,7 +1670,7 @@
                     </pic:cNvPicPr>
                   </pic:nvPicPr>
                   <pic:blipFill>
-                    <a:blip r:embed="rId66"/>
+                    <a:blip r:embed="rId68"/>
                     <a:stretch>
                       <a:fillRect/>
                     </a:stretch>
@@ -1593,8 +1701,8 @@
       <w:pPr>
         <w:pStyle w:val="Heading2"/>
       </w:pPr>
-      <w:bookmarkStart w:id="67" w:name="equilibrio-de-características"/>
-      <w:bookmarkEnd w:id="67"/>
+      <w:bookmarkStart w:id="69" w:name="equilibrio-de-características"/>
+      <w:bookmarkEnd w:id="69"/>
       <w:r>
         <w:t xml:space="preserve">Equilibrio de características</w:t>
       </w:r>
@@ -1603,7 +1711,7 @@
       <w:pPr>
         <w:pStyle w:val="Compact"/>
         <w:numPr>
-          <w:numId w:val="1023"/>
+          <w:numId w:val="1024"/>
           <w:ilvl w:val="0"/>
         </w:numPr>
       </w:pPr>
@@ -1643,7 +1751,7 @@
                     </pic:cNvPicPr>
                   </pic:nvPicPr>
                   <pic:blipFill>
-                    <a:blip r:embed="rId68"/>
+                    <a:blip r:embed="rId70"/>
                     <a:stretch>
                       <a:fillRect/>
                     </a:stretch>
@@ -1674,8 +1782,8 @@
       <w:pPr>
         <w:pStyle w:val="Heading1"/>
       </w:pPr>
-      <w:bookmarkStart w:id="69" w:name="metodología-dcu"/>
-      <w:bookmarkEnd w:id="69"/>
+      <w:bookmarkStart w:id="71" w:name="metodología-dcu"/>
+      <w:bookmarkEnd w:id="71"/>
       <w:r>
         <w:t xml:space="preserve">Metodología DCU</w:t>
       </w:r>
@@ -1684,8 +1792,8 @@
       <w:pPr>
         <w:pStyle w:val="Heading2"/>
       </w:pPr>
-      <w:bookmarkStart w:id="70" w:name="fases"/>
-      <w:bookmarkEnd w:id="70"/>
+      <w:bookmarkStart w:id="72" w:name="fases"/>
+      <w:bookmarkEnd w:id="72"/>
       <w:r>
         <w:t xml:space="preserve">Fases</w:t>
       </w:r>
@@ -1710,7 +1818,7 @@
                     </pic:cNvPicPr>
                   </pic:nvPicPr>
                   <pic:blipFill>
-                    <a:blip r:embed="rId71"/>
+                    <a:blip r:embed="rId73"/>
                     <a:stretch>
                       <a:fillRect/>
                     </a:stretch>
@@ -1741,8 +1849,8 @@
       <w:pPr>
         <w:pStyle w:val="Heading3"/>
       </w:pPr>
-      <w:bookmarkStart w:id="72" w:name="modelado-usuario"/>
-      <w:bookmarkEnd w:id="72"/>
+      <w:bookmarkStart w:id="74" w:name="modelado-usuario"/>
+      <w:bookmarkEnd w:id="74"/>
       <w:r>
         <w:t xml:space="preserve">Modelado usuario</w:t>
       </w:r>
@@ -1750,7 +1858,7 @@
     <w:p>
       <w:pPr>
         <w:numPr>
-          <w:numId w:val="1024"/>
+          <w:numId w:val="1025"/>
           <w:ilvl w:val="0"/>
         </w:numPr>
       </w:pPr>
@@ -1770,7 +1878,7 @@
     <w:p>
       <w:pPr>
         <w:numPr>
-          <w:numId w:val="1024"/>
+          <w:numId w:val="1025"/>
           <w:ilvl w:val="0"/>
         </w:numPr>
       </w:pPr>
@@ -1809,8 +1917,8 @@
       <w:pPr>
         <w:pStyle w:val="Heading3"/>
       </w:pPr>
-      <w:bookmarkStart w:id="73" w:name="diseño-conceptual"/>
-      <w:bookmarkEnd w:id="73"/>
+      <w:bookmarkStart w:id="75" w:name="diseño-conceptual"/>
+      <w:bookmarkEnd w:id="75"/>
       <w:r>
         <w:t xml:space="preserve">Diseño conceptual</w:t>
       </w:r>
@@ -1818,7 +1926,7 @@
     <w:p>
       <w:pPr>
         <w:numPr>
-          <w:numId w:val="1025"/>
+          <w:numId w:val="1026"/>
           <w:ilvl w:val="0"/>
         </w:numPr>
       </w:pPr>
@@ -1841,7 +1949,7 @@
     <w:p>
       <w:pPr>
         <w:numPr>
-          <w:numId w:val="1025"/>
+          <w:numId w:val="1026"/>
           <w:ilvl w:val="0"/>
         </w:numPr>
       </w:pPr>
@@ -1853,8 +1961,8 @@
       <w:pPr>
         <w:pStyle w:val="Heading3"/>
       </w:pPr>
-      <w:bookmarkStart w:id="74" w:name="diseño-de-interacción"/>
-      <w:bookmarkEnd w:id="74"/>
+      <w:bookmarkStart w:id="76" w:name="diseño-de-interacción"/>
+      <w:bookmarkEnd w:id="76"/>
       <w:r>
         <w:t xml:space="preserve">Diseño de interacción</w:t>
       </w:r>
@@ -1863,7 +1971,7 @@
       <w:pPr>
         <w:pStyle w:val="Compact"/>
         <w:numPr>
-          <w:numId w:val="1026"/>
+          <w:numId w:val="1027"/>
           <w:ilvl w:val="0"/>
         </w:numPr>
       </w:pPr>
@@ -1906,7 +2014,7 @@
                     </pic:cNvPicPr>
                   </pic:nvPicPr>
                   <pic:blipFill>
-                    <a:blip r:embed="rId75"/>
+                    <a:blip r:embed="rId77"/>
                     <a:stretch>
                       <a:fillRect/>
                     </a:stretch>
@@ -1937,8 +2045,8 @@
       <w:pPr>
         <w:pStyle w:val="Heading3"/>
       </w:pPr>
-      <w:bookmarkStart w:id="76" w:name="diseño-visual"/>
-      <w:bookmarkEnd w:id="76"/>
+      <w:bookmarkStart w:id="78" w:name="diseño-visual"/>
+      <w:bookmarkEnd w:id="78"/>
       <w:r>
         <w:t xml:space="preserve">Diseño visual</w:t>
       </w:r>
@@ -1947,7 +2055,7 @@
       <w:pPr>
         <w:pStyle w:val="Compact"/>
         <w:numPr>
-          <w:numId w:val="1027"/>
+          <w:numId w:val="1028"/>
           <w:ilvl w:val="0"/>
         </w:numPr>
       </w:pPr>
@@ -1959,7 +2067,7 @@
       <w:pPr>
         <w:pStyle w:val="Compact"/>
         <w:numPr>
-          <w:numId w:val="1028"/>
+          <w:numId w:val="1029"/>
           <w:ilvl w:val="1"/>
         </w:numPr>
       </w:pPr>
@@ -1980,7 +2088,7 @@
       <w:pPr>
         <w:pStyle w:val="Compact"/>
         <w:numPr>
-          <w:numId w:val="1028"/>
+          <w:numId w:val="1029"/>
           <w:ilvl w:val="1"/>
         </w:numPr>
       </w:pPr>
@@ -2001,7 +2109,7 @@
       <w:pPr>
         <w:pStyle w:val="Compact"/>
         <w:numPr>
-          <w:numId w:val="1028"/>
+          <w:numId w:val="1029"/>
           <w:ilvl w:val="1"/>
         </w:numPr>
       </w:pPr>
@@ -2022,8 +2130,8 @@
       <w:pPr>
         <w:pStyle w:val="Heading3"/>
       </w:pPr>
-      <w:bookmarkStart w:id="77" w:name="definición-de-estilo"/>
-      <w:bookmarkEnd w:id="77"/>
+      <w:bookmarkStart w:id="79" w:name="definición-de-estilo"/>
+      <w:bookmarkEnd w:id="79"/>
       <w:r>
         <w:t xml:space="preserve">Definición de estilo</w:t>
       </w:r>
@@ -2031,7 +2139,7 @@
     <w:p>
       <w:pPr>
         <w:numPr>
-          <w:numId w:val="1029"/>
+          <w:numId w:val="1030"/>
           <w:ilvl w:val="0"/>
         </w:numPr>
       </w:pPr>
@@ -2057,7 +2165,7 @@
     <w:p>
       <w:pPr>
         <w:numPr>
-          <w:numId w:val="1029"/>
+          <w:numId w:val="1030"/>
           <w:ilvl w:val="0"/>
         </w:numPr>
       </w:pPr>
@@ -2084,8 +2192,8 @@
       <w:pPr>
         <w:pStyle w:val="Heading3"/>
       </w:pPr>
-      <w:bookmarkStart w:id="78" w:name="diseño-contenidos"/>
-      <w:bookmarkEnd w:id="78"/>
+      <w:bookmarkStart w:id="80" w:name="diseño-contenidos"/>
+      <w:bookmarkEnd w:id="80"/>
       <w:r>
         <w:t xml:space="preserve">Diseño contenidos</w:t>
       </w:r>
@@ -2093,7 +2201,7 @@
     <w:p>
       <w:pPr>
         <w:numPr>
-          <w:numId w:val="1030"/>
+          <w:numId w:val="1031"/>
           <w:ilvl w:val="0"/>
         </w:numPr>
       </w:pPr>
@@ -2104,7 +2212,7 @@
     <w:p>
       <w:pPr>
         <w:numPr>
-          <w:numId w:val="1030"/>
+          <w:numId w:val="1031"/>
           <w:ilvl w:val="0"/>
         </w:numPr>
       </w:pPr>
@@ -2115,7 +2223,7 @@
     <w:p>
       <w:pPr>
         <w:numPr>
-          <w:numId w:val="1030"/>
+          <w:numId w:val="1031"/>
           <w:ilvl w:val="0"/>
         </w:numPr>
       </w:pPr>
@@ -2126,7 +2234,7 @@
     <w:p>
       <w:pPr>
         <w:numPr>
-          <w:numId w:val="1030"/>
+          <w:numId w:val="1031"/>
           <w:ilvl w:val="0"/>
         </w:numPr>
       </w:pPr>
@@ -2137,7 +2245,7 @@
     <w:p>
       <w:pPr>
         <w:numPr>
-          <w:numId w:val="1030"/>
+          <w:numId w:val="1031"/>
           <w:ilvl w:val="0"/>
         </w:numPr>
       </w:pPr>
@@ -2149,8 +2257,8 @@
       <w:pPr>
         <w:pStyle w:val="Heading2"/>
       </w:pPr>
-      <w:bookmarkStart w:id="79" w:name="prototipado"/>
-      <w:bookmarkEnd w:id="79"/>
+      <w:bookmarkStart w:id="81" w:name="prototipado"/>
+      <w:bookmarkEnd w:id="81"/>
       <w:r>
         <w:t xml:space="preserve">Prototipado</w:t>
       </w:r>
@@ -2159,7 +2267,7 @@
       <w:pPr>
         <w:pStyle w:val="Compact"/>
         <w:numPr>
-          <w:numId w:val="1031"/>
+          <w:numId w:val="1032"/>
           <w:ilvl w:val="0"/>
         </w:numPr>
       </w:pPr>
@@ -2171,11 +2279,11 @@
       <w:pPr>
         <w:pStyle w:val="Compact"/>
         <w:numPr>
-          <w:numId w:val="1032"/>
+          <w:numId w:val="1033"/>
           <w:ilvl w:val="1"/>
         </w:numPr>
       </w:pPr>
-      <w:hyperlink r:id="rId80">
+      <w:hyperlink r:id="rId82">
         <w:r>
           <w:rPr>
             <w:rStyle w:val="Hyperlink"/>
@@ -2188,11 +2296,11 @@
       <w:pPr>
         <w:pStyle w:val="Compact"/>
         <w:numPr>
-          <w:numId w:val="1032"/>
+          <w:numId w:val="1033"/>
           <w:ilvl w:val="1"/>
         </w:numPr>
       </w:pPr>
-      <w:hyperlink r:id="rId81">
+      <w:hyperlink r:id="rId83">
         <w:r>
           <w:rPr>
             <w:rStyle w:val="Hyperlink"/>
@@ -2205,11 +2313,11 @@
       <w:pPr>
         <w:pStyle w:val="Compact"/>
         <w:numPr>
-          <w:numId w:val="1032"/>
+          <w:numId w:val="1033"/>
           <w:ilvl w:val="1"/>
         </w:numPr>
       </w:pPr>
-      <w:hyperlink r:id="rId82">
+      <w:hyperlink r:id="rId84">
         <w:r>
           <w:rPr>
             <w:rStyle w:val="Hyperlink"/>
@@ -2222,11 +2330,11 @@
       <w:pPr>
         <w:pStyle w:val="Compact"/>
         <w:numPr>
-          <w:numId w:val="1032"/>
+          <w:numId w:val="1033"/>
           <w:ilvl w:val="1"/>
         </w:numPr>
       </w:pPr>
-      <w:hyperlink r:id="rId83">
+      <w:hyperlink r:id="rId85">
         <w:r>
           <w:rPr>
             <w:rStyle w:val="Hyperlink"/>
@@ -2239,11 +2347,11 @@
       <w:pPr>
         <w:pStyle w:val="Compact"/>
         <w:numPr>
-          <w:numId w:val="1032"/>
+          <w:numId w:val="1033"/>
           <w:ilvl w:val="1"/>
         </w:numPr>
       </w:pPr>
-      <w:hyperlink r:id="rId84">
+      <w:hyperlink r:id="rId86">
         <w:r>
           <w:rPr>
             <w:rStyle w:val="Hyperlink"/>
@@ -2256,11 +2364,11 @@
       <w:pPr>
         <w:pStyle w:val="Compact"/>
         <w:numPr>
-          <w:numId w:val="1032"/>
+          <w:numId w:val="1033"/>
           <w:ilvl w:val="1"/>
         </w:numPr>
       </w:pPr>
-      <w:hyperlink r:id="rId85">
+      <w:hyperlink r:id="rId87">
         <w:r>
           <w:rPr>
             <w:rStyle w:val="Hyperlink"/>
@@ -2273,11 +2381,11 @@
       <w:pPr>
         <w:pStyle w:val="Compact"/>
         <w:numPr>
-          <w:numId w:val="1032"/>
+          <w:numId w:val="1033"/>
           <w:ilvl w:val="1"/>
         </w:numPr>
       </w:pPr>
-      <w:hyperlink r:id="rId86">
+      <w:hyperlink r:id="rId88">
         <w:r>
           <w:rPr>
             <w:rStyle w:val="Hyperlink"/>
@@ -2289,7 +2397,7 @@
     <w:p>
       <w:pPr>
         <w:numPr>
-          <w:numId w:val="1031"/>
+          <w:numId w:val="1032"/>
           <w:ilvl w:val="0"/>
         </w:numPr>
       </w:pPr>
@@ -2299,7 +2407,7 @@
       <w:r>
         <w:t xml:space="preserve"> </w:t>
       </w:r>
-      <w:hyperlink r:id="rId87">
+      <w:hyperlink r:id="rId89">
         <w:r>
           <w:rPr>
             <w:rStyle w:val="Hyperlink"/>
@@ -2311,7 +2419,7 @@
     <w:p>
       <w:pPr>
         <w:numPr>
-          <w:numId w:val="1031"/>
+          <w:numId w:val="1032"/>
           <w:ilvl w:val="0"/>
         </w:numPr>
       </w:pPr>
@@ -2322,7 +2430,7 @@
     <w:p>
       <w:pPr>
         <w:numPr>
-          <w:numId w:val="1031"/>
+          <w:numId w:val="1032"/>
           <w:ilvl w:val="0"/>
         </w:numPr>
       </w:pPr>
@@ -2333,7 +2441,7 @@
     <w:p>
       <w:pPr>
         <w:numPr>
-          <w:numId w:val="1031"/>
+          <w:numId w:val="1032"/>
           <w:ilvl w:val="0"/>
         </w:numPr>
       </w:pPr>
@@ -2345,8 +2453,8 @@
       <w:pPr>
         <w:pStyle w:val="Heading2"/>
       </w:pPr>
-      <w:bookmarkStart w:id="88" w:name="pencil-colecciones"/>
-      <w:bookmarkEnd w:id="88"/>
+      <w:bookmarkStart w:id="90" w:name="pencil-colecciones"/>
+      <w:bookmarkEnd w:id="90"/>
       <w:r>
         <w:t xml:space="preserve">Pencil (Colecciones)</w:t>
       </w:r>
@@ -2355,7 +2463,7 @@
       <w:pPr>
         <w:pStyle w:val="Compact"/>
         <w:numPr>
-          <w:numId w:val="1033"/>
+          <w:numId w:val="1034"/>
           <w:ilvl w:val="0"/>
         </w:numPr>
       </w:pPr>
@@ -2366,11 +2474,11 @@
     <w:p>
       <w:pPr>
         <w:numPr>
-          <w:numId w:val="1033"/>
-          <w:ilvl w:val="0"/>
-        </w:numPr>
-      </w:pPr>
-      <w:hyperlink r:id="rId89">
+          <w:numId w:val="1034"/>
+          <w:ilvl w:val="0"/>
+        </w:numPr>
+      </w:pPr>
+      <w:hyperlink r:id="rId91">
         <w:r>
           <w:rPr>
             <w:rStyle w:val="Hyperlink"/>
@@ -2383,7 +2491,7 @@
       <w:pPr>
         <w:pStyle w:val="Compact"/>
         <w:numPr>
-          <w:numId w:val="1033"/>
+          <w:numId w:val="1034"/>
           <w:ilvl w:val="0"/>
         </w:numPr>
       </w:pPr>
@@ -2394,11 +2502,11 @@
     <w:p>
       <w:pPr>
         <w:numPr>
-          <w:numId w:val="1033"/>
-          <w:ilvl w:val="0"/>
-        </w:numPr>
-      </w:pPr>
-      <w:hyperlink r:id="rId90">
+          <w:numId w:val="1034"/>
+          <w:ilvl w:val="0"/>
+        </w:numPr>
+      </w:pPr>
+      <w:hyperlink r:id="rId92">
         <w:r>
           <w:rPr>
             <w:rStyle w:val="Hyperlink"/>
@@ -2411,7 +2519,7 @@
       <w:pPr>
         <w:pStyle w:val="Compact"/>
         <w:numPr>
-          <w:numId w:val="1033"/>
+          <w:numId w:val="1034"/>
           <w:ilvl w:val="0"/>
         </w:numPr>
       </w:pPr>
@@ -2422,11 +2530,11 @@
     <w:p>
       <w:pPr>
         <w:numPr>
-          <w:numId w:val="1033"/>
-          <w:ilvl w:val="0"/>
-        </w:numPr>
-      </w:pPr>
-      <w:hyperlink r:id="rId91">
+          <w:numId w:val="1034"/>
+          <w:ilvl w:val="0"/>
+        </w:numPr>
+      </w:pPr>
+      <w:hyperlink r:id="rId93">
         <w:r>
           <w:rPr>
             <w:rStyle w:val="Hyperlink"/>
@@ -2439,7 +2547,7 @@
       <w:pPr>
         <w:pStyle w:val="Compact"/>
         <w:numPr>
-          <w:numId w:val="1033"/>
+          <w:numId w:val="1034"/>
           <w:ilvl w:val="0"/>
         </w:numPr>
       </w:pPr>
@@ -2450,11 +2558,11 @@
     <w:p>
       <w:pPr>
         <w:numPr>
-          <w:numId w:val="1033"/>
-          <w:ilvl w:val="0"/>
-        </w:numPr>
-      </w:pPr>
-      <w:hyperlink r:id="rId92">
+          <w:numId w:val="1034"/>
+          <w:ilvl w:val="0"/>
+        </w:numPr>
+      </w:pPr>
+      <w:hyperlink r:id="rId94">
         <w:r>
           <w:rPr>
             <w:rStyle w:val="Hyperlink"/>
@@ -2467,8 +2575,8 @@
       <w:pPr>
         <w:pStyle w:val="Heading2"/>
       </w:pPr>
-      <w:bookmarkStart w:id="93" w:name="pencil-plantillas"/>
-      <w:bookmarkEnd w:id="93"/>
+      <w:bookmarkStart w:id="95" w:name="pencil-plantillas"/>
+      <w:bookmarkEnd w:id="95"/>
       <w:r>
         <w:t xml:space="preserve">Pencil (Plantillas&gt;</w:t>
       </w:r>
@@ -2477,7 +2585,7 @@
       <w:pPr>
         <w:pStyle w:val="Compact"/>
         <w:numPr>
-          <w:numId w:val="1034"/>
+          <w:numId w:val="1035"/>
           <w:ilvl w:val="0"/>
         </w:numPr>
       </w:pPr>
@@ -2488,11 +2596,11 @@
     <w:p>
       <w:pPr>
         <w:numPr>
-          <w:numId w:val="1034"/>
-          <w:ilvl w:val="0"/>
-        </w:numPr>
-      </w:pPr>
-      <w:hyperlink r:id="rId94">
+          <w:numId w:val="1035"/>
+          <w:ilvl w:val="0"/>
+        </w:numPr>
+      </w:pPr>
+      <w:hyperlink r:id="rId96">
         <w:r>
           <w:rPr>
             <w:rStyle w:val="Hyperlink"/>
@@ -2505,7 +2613,7 @@
       <w:pPr>
         <w:pStyle w:val="Compact"/>
         <w:numPr>
-          <w:numId w:val="1034"/>
+          <w:numId w:val="1035"/>
           <w:ilvl w:val="0"/>
         </w:numPr>
       </w:pPr>
@@ -2516,11 +2624,11 @@
     <w:p>
       <w:pPr>
         <w:numPr>
-          <w:numId w:val="1034"/>
-          <w:ilvl w:val="0"/>
-        </w:numPr>
-      </w:pPr>
-      <w:hyperlink r:id="rId95">
+          <w:numId w:val="1035"/>
+          <w:ilvl w:val="0"/>
+        </w:numPr>
+      </w:pPr>
+      <w:hyperlink r:id="rId97">
         <w:r>
           <w:rPr>
             <w:rStyle w:val="Hyperlink"/>
@@ -2533,7 +2641,7 @@
       <w:pPr>
         <w:pStyle w:val="Compact"/>
         <w:numPr>
-          <w:numId w:val="1034"/>
+          <w:numId w:val="1035"/>
           <w:ilvl w:val="0"/>
         </w:numPr>
       </w:pPr>
@@ -2544,11 +2652,11 @@
     <w:p>
       <w:pPr>
         <w:numPr>
-          <w:numId w:val="1034"/>
-          <w:ilvl w:val="0"/>
-        </w:numPr>
-      </w:pPr>
-      <w:hyperlink r:id="rId96">
+          <w:numId w:val="1035"/>
+          <w:ilvl w:val="0"/>
+        </w:numPr>
+      </w:pPr>
+      <w:hyperlink r:id="rId98">
         <w:r>
           <w:rPr>
             <w:rStyle w:val="Hyperlink"/>
@@ -2561,7 +2669,7 @@
       <w:pPr>
         <w:pStyle w:val="Compact"/>
         <w:numPr>
-          <w:numId w:val="1034"/>
+          <w:numId w:val="1035"/>
           <w:ilvl w:val="0"/>
         </w:numPr>
       </w:pPr>
@@ -2572,11 +2680,11 @@
     <w:p>
       <w:pPr>
         <w:numPr>
-          <w:numId w:val="1034"/>
-          <w:ilvl w:val="0"/>
-        </w:numPr>
-      </w:pPr>
-      <w:hyperlink r:id="rId97">
+          <w:numId w:val="1035"/>
+          <w:ilvl w:val="0"/>
+        </w:numPr>
+      </w:pPr>
+      <w:hyperlink r:id="rId99">
         <w:r>
           <w:rPr>
             <w:rStyle w:val="Hyperlink"/>
@@ -2589,7 +2697,7 @@
       <w:pPr>
         <w:pStyle w:val="Compact"/>
         <w:numPr>
-          <w:numId w:val="1034"/>
+          <w:numId w:val="1035"/>
           <w:ilvl w:val="0"/>
         </w:numPr>
       </w:pPr>
@@ -2600,11 +2708,11 @@
     <w:p>
       <w:pPr>
         <w:numPr>
-          <w:numId w:val="1034"/>
-          <w:ilvl w:val="0"/>
-        </w:numPr>
-      </w:pPr>
-      <w:hyperlink r:id="rId98">
+          <w:numId w:val="1035"/>
+          <w:ilvl w:val="0"/>
+        </w:numPr>
+      </w:pPr>
+      <w:hyperlink r:id="rId100">
         <w:r>
           <w:rPr>
             <w:rStyle w:val="Hyperlink"/>
@@ -2617,8 +2725,8 @@
       <w:pPr>
         <w:pStyle w:val="Heading2"/>
       </w:pPr>
-      <w:bookmarkStart w:id="99" w:name="evaluación"/>
-      <w:bookmarkEnd w:id="99"/>
+      <w:bookmarkStart w:id="101" w:name="evaluación"/>
+      <w:bookmarkEnd w:id="101"/>
       <w:r>
         <w:t xml:space="preserve">Evaluación</w:t>
       </w:r>
@@ -2627,7 +2735,7 @@
       <w:pPr>
         <w:pStyle w:val="Compact"/>
         <w:numPr>
-          <w:numId w:val="1035"/>
+          <w:numId w:val="1036"/>
           <w:ilvl w:val="0"/>
         </w:numPr>
       </w:pPr>
@@ -2639,7 +2747,7 @@
       <w:pPr>
         <w:pStyle w:val="Compact"/>
         <w:numPr>
-          <w:numId w:val="1036"/>
+          <w:numId w:val="1037"/>
           <w:ilvl w:val="1"/>
         </w:numPr>
       </w:pPr>
@@ -2651,7 +2759,7 @@
       <w:pPr>
         <w:pStyle w:val="Compact"/>
         <w:numPr>
-          <w:numId w:val="1036"/>
+          <w:numId w:val="1037"/>
           <w:ilvl w:val="1"/>
         </w:numPr>
       </w:pPr>
@@ -2663,7 +2771,7 @@
       <w:pPr>
         <w:pStyle w:val="Compact"/>
         <w:numPr>
-          <w:numId w:val="1036"/>
+          <w:numId w:val="1037"/>
           <w:ilvl w:val="1"/>
         </w:numPr>
       </w:pPr>
@@ -2675,7 +2783,7 @@
       <w:pPr>
         <w:pStyle w:val="Compact"/>
         <w:numPr>
-          <w:numId w:val="1036"/>
+          <w:numId w:val="1037"/>
           <w:ilvl w:val="1"/>
         </w:numPr>
       </w:pPr>
@@ -2687,7 +2795,7 @@
       <w:pPr>
         <w:pStyle w:val="Compact"/>
         <w:numPr>
-          <w:numId w:val="1036"/>
+          <w:numId w:val="1037"/>
           <w:ilvl w:val="1"/>
         </w:numPr>
       </w:pPr>
@@ -2699,8 +2807,8 @@
       <w:pPr>
         <w:pStyle w:val="Heading3"/>
       </w:pPr>
-      <w:bookmarkStart w:id="100" w:name="aprendizaje"/>
-      <w:bookmarkEnd w:id="100"/>
+      <w:bookmarkStart w:id="102" w:name="aprendizaje"/>
+      <w:bookmarkEnd w:id="102"/>
       <w:r>
         <w:t xml:space="preserve">Aprendizaje</w:t>
       </w:r>
@@ -2709,7 +2817,7 @@
       <w:pPr>
         <w:pStyle w:val="Compact"/>
         <w:numPr>
-          <w:numId w:val="1037"/>
+          <w:numId w:val="1038"/>
           <w:ilvl w:val="0"/>
         </w:numPr>
       </w:pPr>
@@ -2733,7 +2841,7 @@
       <w:pPr>
         <w:pStyle w:val="Compact"/>
         <w:numPr>
-          <w:numId w:val="1038"/>
+          <w:numId w:val="1039"/>
           <w:ilvl w:val="1"/>
         </w:numPr>
       </w:pPr>
@@ -2745,7 +2853,7 @@
       <w:pPr>
         <w:pStyle w:val="Compact"/>
         <w:numPr>
-          <w:numId w:val="1038"/>
+          <w:numId w:val="1039"/>
           <w:ilvl w:val="1"/>
         </w:numPr>
       </w:pPr>
@@ -2757,7 +2865,7 @@
       <w:pPr>
         <w:pStyle w:val="Compact"/>
         <w:numPr>
-          <w:numId w:val="1038"/>
+          <w:numId w:val="1039"/>
           <w:ilvl w:val="1"/>
         </w:numPr>
       </w:pPr>
@@ -2769,8 +2877,8 @@
       <w:pPr>
         <w:pStyle w:val="Heading3"/>
       </w:pPr>
-      <w:bookmarkStart w:id="101" w:name="efectividad"/>
-      <w:bookmarkEnd w:id="101"/>
+      <w:bookmarkStart w:id="103" w:name="efectividad"/>
+      <w:bookmarkEnd w:id="103"/>
       <w:r>
         <w:t xml:space="preserve">Efectividad</w:t>
       </w:r>
@@ -2779,7 +2887,7 @@
       <w:pPr>
         <w:pStyle w:val="Compact"/>
         <w:numPr>
-          <w:numId w:val="1039"/>
+          <w:numId w:val="1040"/>
           <w:ilvl w:val="0"/>
         </w:numPr>
       </w:pPr>
@@ -2803,7 +2911,7 @@
       <w:pPr>
         <w:pStyle w:val="Compact"/>
         <w:numPr>
-          <w:numId w:val="1040"/>
+          <w:numId w:val="1041"/>
           <w:ilvl w:val="1"/>
         </w:numPr>
       </w:pPr>
@@ -2815,7 +2923,7 @@
       <w:pPr>
         <w:pStyle w:val="Compact"/>
         <w:numPr>
-          <w:numId w:val="1040"/>
+          <w:numId w:val="1041"/>
           <w:ilvl w:val="1"/>
         </w:numPr>
       </w:pPr>
@@ -2827,7 +2935,7 @@
       <w:pPr>
         <w:pStyle w:val="Compact"/>
         <w:numPr>
-          <w:numId w:val="1040"/>
+          <w:numId w:val="1041"/>
           <w:ilvl w:val="1"/>
         </w:numPr>
       </w:pPr>
@@ -2839,8 +2947,8 @@
       <w:pPr>
         <w:pStyle w:val="Heading3"/>
       </w:pPr>
-      <w:bookmarkStart w:id="102" w:name="reconocimiento"/>
-      <w:bookmarkEnd w:id="102"/>
+      <w:bookmarkStart w:id="104" w:name="reconocimiento"/>
+      <w:bookmarkEnd w:id="104"/>
       <w:r>
         <w:t xml:space="preserve">Reconocimiento</w:t>
       </w:r>
@@ -2849,7 +2957,7 @@
       <w:pPr>
         <w:pStyle w:val="Compact"/>
         <w:numPr>
-          <w:numId w:val="1041"/>
+          <w:numId w:val="1042"/>
           <w:ilvl w:val="0"/>
         </w:numPr>
       </w:pPr>
@@ -2873,7 +2981,7 @@
       <w:pPr>
         <w:pStyle w:val="Compact"/>
         <w:numPr>
-          <w:numId w:val="1042"/>
+          <w:numId w:val="1043"/>
           <w:ilvl w:val="1"/>
         </w:numPr>
       </w:pPr>
@@ -2885,7 +2993,7 @@
       <w:pPr>
         <w:pStyle w:val="Compact"/>
         <w:numPr>
-          <w:numId w:val="1042"/>
+          <w:numId w:val="1043"/>
           <w:ilvl w:val="1"/>
         </w:numPr>
       </w:pPr>
@@ -2897,7 +3005,7 @@
       <w:pPr>
         <w:pStyle w:val="Compact"/>
         <w:numPr>
-          <w:numId w:val="1042"/>
+          <w:numId w:val="1043"/>
           <w:ilvl w:val="1"/>
         </w:numPr>
       </w:pPr>
@@ -2909,8 +3017,8 @@
       <w:pPr>
         <w:pStyle w:val="Heading3"/>
       </w:pPr>
-      <w:bookmarkStart w:id="103" w:name="eficiencia"/>
-      <w:bookmarkEnd w:id="103"/>
+      <w:bookmarkStart w:id="105" w:name="eficiencia"/>
+      <w:bookmarkEnd w:id="105"/>
       <w:r>
         <w:t xml:space="preserve">Eficiencia</w:t>
       </w:r>
@@ -2919,7 +3027,7 @@
       <w:pPr>
         <w:pStyle w:val="Compact"/>
         <w:numPr>
-          <w:numId w:val="1043"/>
+          <w:numId w:val="1044"/>
           <w:ilvl w:val="0"/>
         </w:numPr>
       </w:pPr>
@@ -2940,7 +3048,7 @@
       <w:pPr>
         <w:pStyle w:val="Compact"/>
         <w:numPr>
-          <w:numId w:val="1044"/>
+          <w:numId w:val="1045"/>
           <w:ilvl w:val="1"/>
         </w:numPr>
       </w:pPr>
@@ -2952,7 +3060,7 @@
       <w:pPr>
         <w:pStyle w:val="Compact"/>
         <w:numPr>
-          <w:numId w:val="1044"/>
+          <w:numId w:val="1045"/>
           <w:ilvl w:val="1"/>
         </w:numPr>
       </w:pPr>
@@ -2964,7 +3072,7 @@
       <w:pPr>
         <w:pStyle w:val="Compact"/>
         <w:numPr>
-          <w:numId w:val="1044"/>
+          <w:numId w:val="1045"/>
           <w:ilvl w:val="1"/>
         </w:numPr>
       </w:pPr>
@@ -2976,7 +3084,7 @@
       <w:pPr>
         <w:pStyle w:val="Compact"/>
         <w:numPr>
-          <w:numId w:val="1044"/>
+          <w:numId w:val="1045"/>
           <w:ilvl w:val="1"/>
         </w:numPr>
       </w:pPr>
@@ -2988,7 +3096,7 @@
       <w:pPr>
         <w:pStyle w:val="Compact"/>
         <w:numPr>
-          <w:numId w:val="1044"/>
+          <w:numId w:val="1045"/>
           <w:ilvl w:val="1"/>
         </w:numPr>
       </w:pPr>
@@ -3000,7 +3108,7 @@
       <w:pPr>
         <w:pStyle w:val="Compact"/>
         <w:numPr>
-          <w:numId w:val="1044"/>
+          <w:numId w:val="1045"/>
           <w:ilvl w:val="1"/>
         </w:numPr>
       </w:pPr>
@@ -3012,7 +3120,7 @@
       <w:pPr>
         <w:pStyle w:val="Compact"/>
         <w:numPr>
-          <w:numId w:val="1044"/>
+          <w:numId w:val="1045"/>
           <w:ilvl w:val="1"/>
         </w:numPr>
       </w:pPr>
@@ -3024,8 +3132,8 @@
       <w:pPr>
         <w:pStyle w:val="Heading3"/>
       </w:pPr>
-      <w:bookmarkStart w:id="104" w:name="satisfacción"/>
-      <w:bookmarkEnd w:id="104"/>
+      <w:bookmarkStart w:id="106" w:name="satisfacción"/>
+      <w:bookmarkEnd w:id="106"/>
       <w:r>
         <w:t xml:space="preserve">Satisfacción</w:t>
       </w:r>
@@ -3034,7 +3142,7 @@
       <w:pPr>
         <w:pStyle w:val="Compact"/>
         <w:numPr>
-          <w:numId w:val="1045"/>
+          <w:numId w:val="1046"/>
           <w:ilvl w:val="0"/>
         </w:numPr>
       </w:pPr>
@@ -3058,7 +3166,7 @@
       <w:pPr>
         <w:pStyle w:val="Compact"/>
         <w:numPr>
-          <w:numId w:val="1046"/>
+          <w:numId w:val="1047"/>
           <w:ilvl w:val="1"/>
         </w:numPr>
       </w:pPr>
@@ -3070,7 +3178,7 @@
       <w:pPr>
         <w:pStyle w:val="Compact"/>
         <w:numPr>
-          <w:numId w:val="1046"/>
+          <w:numId w:val="1047"/>
           <w:ilvl w:val="1"/>
         </w:numPr>
       </w:pPr>
@@ -3082,7 +3190,7 @@
       <w:pPr>
         <w:pStyle w:val="Compact"/>
         <w:numPr>
-          <w:numId w:val="1046"/>
+          <w:numId w:val="1047"/>
           <w:ilvl w:val="1"/>
         </w:numPr>
       </w:pPr>
@@ -3094,7 +3202,7 @@
       <w:pPr>
         <w:pStyle w:val="Compact"/>
         <w:numPr>
-          <w:numId w:val="1046"/>
+          <w:numId w:val="1047"/>
           <w:ilvl w:val="1"/>
         </w:numPr>
       </w:pPr>
@@ -3106,8 +3214,8 @@
       <w:pPr>
         <w:pStyle w:val="Heading2"/>
       </w:pPr>
-      <w:bookmarkStart w:id="105" w:name="implementación-y-lanzamiento"/>
-      <w:bookmarkEnd w:id="105"/>
+      <w:bookmarkStart w:id="107" w:name="implementación-y-lanzamiento"/>
+      <w:bookmarkEnd w:id="107"/>
       <w:r>
         <w:t xml:space="preserve">Implementación y lanzamiento</w:t>
       </w:r>
@@ -3116,7 +3224,7 @@
       <w:pPr>
         <w:pStyle w:val="Compact"/>
         <w:numPr>
-          <w:numId w:val="1047"/>
+          <w:numId w:val="1048"/>
           <w:ilvl w:val="0"/>
         </w:numPr>
       </w:pPr>
@@ -3143,8 +3251,8 @@
       <w:pPr>
         <w:pStyle w:val="Heading2"/>
       </w:pPr>
-      <w:bookmarkStart w:id="106" w:name="mantenimiento-y-seguimiento"/>
-      <w:bookmarkEnd w:id="106"/>
+      <w:bookmarkStart w:id="108" w:name="mantenimiento-y-seguimiento"/>
+      <w:bookmarkEnd w:id="108"/>
       <w:r>
         <w:t xml:space="preserve">Mantenimiento y seguimiento</w:t>
       </w:r>
@@ -3152,7 +3260,7 @@
     <w:p>
       <w:pPr>
         <w:numPr>
-          <w:numId w:val="1048"/>
+          <w:numId w:val="1049"/>
           <w:ilvl w:val="0"/>
         </w:numPr>
       </w:pPr>
@@ -3175,7 +3283,7 @@
     <w:p>
       <w:pPr>
         <w:numPr>
-          <w:numId w:val="1048"/>
+          <w:numId w:val="1049"/>
           <w:ilvl w:val="0"/>
         </w:numPr>
       </w:pPr>
@@ -3199,8 +3307,8 @@
       <w:pPr>
         <w:pStyle w:val="Heading1"/>
       </w:pPr>
-      <w:bookmarkStart w:id="107" w:name="principios-usabilidad"/>
-      <w:bookmarkEnd w:id="107"/>
+      <w:bookmarkStart w:id="109" w:name="principios-usabilidad"/>
+      <w:bookmarkEnd w:id="109"/>
       <w:r>
         <w:t xml:space="preserve">Principios usabilidad</w:t>
       </w:r>
@@ -3209,8 +3317,8 @@
       <w:pPr>
         <w:pStyle w:val="Heading2"/>
       </w:pPr>
-      <w:bookmarkStart w:id="108" w:name="jakob-nielsen"/>
-      <w:bookmarkEnd w:id="108"/>
+      <w:bookmarkStart w:id="110" w:name="jakob-nielsen"/>
+      <w:bookmarkEnd w:id="110"/>
       <w:r>
         <w:t xml:space="preserve">Jakob Nielsen</w:t>
       </w:r>
@@ -3219,11 +3327,11 @@
       <w:pPr>
         <w:pStyle w:val="Compact"/>
         <w:numPr>
-          <w:numId w:val="1049"/>
-          <w:ilvl w:val="0"/>
-        </w:numPr>
-      </w:pPr>
-      <w:hyperlink r:id="rId109">
+          <w:numId w:val="1050"/>
+          <w:ilvl w:val="0"/>
+        </w:numPr>
+      </w:pPr>
+      <w:hyperlink r:id="rId111">
         <w:r>
           <w:rPr>
             <w:rStyle w:val="Hyperlink"/>
@@ -3236,8 +3344,8 @@
       <w:pPr>
         <w:pStyle w:val="Heading2"/>
       </w:pPr>
-      <w:bookmarkStart w:id="110" w:name="visibilidad-estado"/>
-      <w:bookmarkEnd w:id="110"/>
+      <w:bookmarkStart w:id="112" w:name="visibilidad-estado"/>
+      <w:bookmarkEnd w:id="112"/>
       <w:r>
         <w:t xml:space="preserve">Visibilidad estado</w:t>
       </w:r>
@@ -3246,7 +3354,7 @@
       <w:pPr>
         <w:pStyle w:val="Compact"/>
         <w:numPr>
-          <w:numId w:val="1050"/>
+          <w:numId w:val="1051"/>
           <w:ilvl w:val="0"/>
         </w:numPr>
       </w:pPr>
@@ -3270,8 +3378,8 @@
       <w:pPr>
         <w:pStyle w:val="Heading2"/>
       </w:pPr>
-      <w:bookmarkStart w:id="111" w:name="adecuación-al-mundo-real"/>
-      <w:bookmarkEnd w:id="111"/>
+      <w:bookmarkStart w:id="113" w:name="adecuación-al-mundo-real"/>
+      <w:bookmarkEnd w:id="113"/>
       <w:r>
         <w:t xml:space="preserve">Adecuación al mundo real</w:t>
       </w:r>
@@ -3280,7 +3388,7 @@
       <w:pPr>
         <w:pStyle w:val="Compact"/>
         <w:numPr>
-          <w:numId w:val="1051"/>
+          <w:numId w:val="1052"/>
           <w:ilvl w:val="0"/>
         </w:numPr>
       </w:pPr>
@@ -3304,8 +3412,8 @@
       <w:pPr>
         <w:pStyle w:val="Heading2"/>
       </w:pPr>
-      <w:bookmarkStart w:id="112" w:name="libertad-y-control"/>
-      <w:bookmarkEnd w:id="112"/>
+      <w:bookmarkStart w:id="114" w:name="libertad-y-control"/>
+      <w:bookmarkEnd w:id="114"/>
       <w:r>
         <w:t xml:space="preserve">Libertad y control</w:t>
       </w:r>
@@ -3313,7 +3421,7 @@
     <w:p>
       <w:pPr>
         <w:numPr>
-          <w:numId w:val="1052"/>
+          <w:numId w:val="1053"/>
           <w:ilvl w:val="0"/>
         </w:numPr>
       </w:pPr>
@@ -3324,7 +3432,7 @@
     <w:p>
       <w:pPr>
         <w:numPr>
-          <w:numId w:val="1052"/>
+          <w:numId w:val="1053"/>
           <w:ilvl w:val="0"/>
         </w:numPr>
       </w:pPr>
@@ -3345,8 +3453,8 @@
       <w:pPr>
         <w:pStyle w:val="Heading2"/>
       </w:pPr>
-      <w:bookmarkStart w:id="113" w:name="consistencia-y-estándares"/>
-      <w:bookmarkEnd w:id="113"/>
+      <w:bookmarkStart w:id="115" w:name="consistencia-y-estándares"/>
+      <w:bookmarkEnd w:id="115"/>
       <w:r>
         <w:t xml:space="preserve">Consistencia y estándares</w:t>
       </w:r>
@@ -3354,7 +3462,7 @@
     <w:p>
       <w:pPr>
         <w:numPr>
-          <w:numId w:val="1053"/>
+          <w:numId w:val="1054"/>
           <w:ilvl w:val="0"/>
         </w:numPr>
       </w:pPr>
@@ -3381,7 +3489,7 @@
       <w:pPr>
         <w:pStyle w:val="Compact"/>
         <w:numPr>
-          <w:numId w:val="1053"/>
+          <w:numId w:val="1054"/>
           <w:ilvl w:val="0"/>
         </w:numPr>
       </w:pPr>
@@ -3408,7 +3516,7 @@
       <w:pPr>
         <w:pStyle w:val="Compact"/>
         <w:numPr>
-          <w:numId w:val="1054"/>
+          <w:numId w:val="1055"/>
           <w:ilvl w:val="1"/>
         </w:numPr>
       </w:pPr>
@@ -3420,7 +3528,7 @@
       <w:pPr>
         <w:pStyle w:val="Compact"/>
         <w:numPr>
-          <w:numId w:val="1054"/>
+          <w:numId w:val="1055"/>
           <w:ilvl w:val="1"/>
         </w:numPr>
       </w:pPr>
@@ -3432,7 +3540,7 @@
       <w:pPr>
         <w:pStyle w:val="Compact"/>
         <w:numPr>
-          <w:numId w:val="1054"/>
+          <w:numId w:val="1055"/>
           <w:ilvl w:val="1"/>
         </w:numPr>
       </w:pPr>
@@ -3444,7 +3552,7 @@
       <w:pPr>
         <w:pStyle w:val="Compact"/>
         <w:numPr>
-          <w:numId w:val="1054"/>
+          <w:numId w:val="1055"/>
           <w:ilvl w:val="1"/>
         </w:numPr>
       </w:pPr>
@@ -3456,7 +3564,7 @@
       <w:pPr>
         <w:pStyle w:val="Compact"/>
         <w:numPr>
-          <w:numId w:val="1054"/>
+          <w:numId w:val="1055"/>
           <w:ilvl w:val="1"/>
         </w:numPr>
       </w:pPr>
@@ -3468,8 +3576,8 @@
       <w:pPr>
         <w:pStyle w:val="Heading2"/>
       </w:pPr>
-      <w:bookmarkStart w:id="114" w:name="prevención-de-errores"/>
-      <w:bookmarkEnd w:id="114"/>
+      <w:bookmarkStart w:id="116" w:name="prevención-de-errores"/>
+      <w:bookmarkEnd w:id="116"/>
       <w:r>
         <w:t xml:space="preserve">Prevención de errores</w:t>
       </w:r>
@@ -3478,7 +3586,7 @@
       <w:pPr>
         <w:pStyle w:val="Compact"/>
         <w:numPr>
-          <w:numId w:val="1055"/>
+          <w:numId w:val="1056"/>
           <w:ilvl w:val="0"/>
         </w:numPr>
       </w:pPr>
@@ -3505,8 +3613,8 @@
       <w:pPr>
         <w:pStyle w:val="Heading2"/>
       </w:pPr>
-      <w:bookmarkStart w:id="115" w:name="reconocimiento-antes-que-recuerdo"/>
-      <w:bookmarkEnd w:id="115"/>
+      <w:bookmarkStart w:id="117" w:name="reconocimiento-antes-que-recuerdo"/>
+      <w:bookmarkEnd w:id="117"/>
       <w:r>
         <w:t xml:space="preserve">Reconocimiento antes que recuerdo</w:t>
       </w:r>
@@ -3514,7 +3622,7 @@
     <w:p>
       <w:pPr>
         <w:numPr>
-          <w:numId w:val="1056"/>
+          <w:numId w:val="1057"/>
           <w:ilvl w:val="0"/>
         </w:numPr>
       </w:pPr>
@@ -3540,7 +3648,7 @@
     <w:p>
       <w:pPr>
         <w:numPr>
-          <w:numId w:val="1056"/>
+          <w:numId w:val="1057"/>
           <w:ilvl w:val="0"/>
         </w:numPr>
       </w:pPr>
@@ -3567,8 +3675,8 @@
       <w:pPr>
         <w:pStyle w:val="Heading2"/>
       </w:pPr>
-      <w:bookmarkStart w:id="116" w:name="flexibilidad-y-eficiencia"/>
-      <w:bookmarkEnd w:id="116"/>
+      <w:bookmarkStart w:id="118" w:name="flexibilidad-y-eficiencia"/>
+      <w:bookmarkEnd w:id="118"/>
       <w:r>
         <w:t xml:space="preserve">Flexibilidad y eficiencia</w:t>
       </w:r>
@@ -3576,7 +3684,7 @@
     <w:p>
       <w:pPr>
         <w:numPr>
-          <w:numId w:val="1057"/>
+          <w:numId w:val="1058"/>
           <w:ilvl w:val="0"/>
         </w:numPr>
       </w:pPr>
@@ -3599,7 +3707,7 @@
     <w:p>
       <w:pPr>
         <w:numPr>
-          <w:numId w:val="1057"/>
+          <w:numId w:val="1058"/>
           <w:ilvl w:val="0"/>
         </w:numPr>
       </w:pPr>
@@ -3623,8 +3731,8 @@
       <w:pPr>
         <w:pStyle w:val="Heading2"/>
       </w:pPr>
-      <w:bookmarkStart w:id="117" w:name="diseño-estético-y-minimalista"/>
-      <w:bookmarkEnd w:id="117"/>
+      <w:bookmarkStart w:id="119" w:name="diseño-estético-y-minimalista"/>
+      <w:bookmarkEnd w:id="119"/>
       <w:r>
         <w:t xml:space="preserve">Diseño estético y minimalista</w:t>
       </w:r>
@@ -3632,7 +3740,7 @@
     <w:p>
       <w:pPr>
         <w:numPr>
-          <w:numId w:val="1058"/>
+          <w:numId w:val="1059"/>
           <w:ilvl w:val="0"/>
         </w:numPr>
       </w:pPr>
@@ -3655,7 +3763,7 @@
     <w:p>
       <w:pPr>
         <w:numPr>
-          <w:numId w:val="1058"/>
+          <w:numId w:val="1059"/>
           <w:ilvl w:val="0"/>
         </w:numPr>
       </w:pPr>
@@ -3682,8 +3790,8 @@
       <w:pPr>
         <w:pStyle w:val="Heading2"/>
       </w:pPr>
-      <w:bookmarkStart w:id="118" w:name="manejo-de-errores"/>
-      <w:bookmarkEnd w:id="118"/>
+      <w:bookmarkStart w:id="120" w:name="manejo-de-errores"/>
+      <w:bookmarkEnd w:id="120"/>
       <w:r>
         <w:t xml:space="preserve">Manejo de errores</w:t>
       </w:r>
@@ -3691,7 +3799,7 @@
     <w:p>
       <w:pPr>
         <w:numPr>
-          <w:numId w:val="1059"/>
+          <w:numId w:val="1060"/>
           <w:ilvl w:val="0"/>
         </w:numPr>
       </w:pPr>
@@ -3717,7 +3825,7 @@
     <w:p>
       <w:pPr>
         <w:numPr>
-          <w:numId w:val="1059"/>
+          <w:numId w:val="1060"/>
           <w:ilvl w:val="0"/>
         </w:numPr>
       </w:pPr>
@@ -3740,7 +3848,7 @@
     <w:p>
       <w:pPr>
         <w:numPr>
-          <w:numId w:val="1059"/>
+          <w:numId w:val="1060"/>
           <w:ilvl w:val="0"/>
         </w:numPr>
       </w:pPr>
@@ -3767,8 +3875,8 @@
       <w:pPr>
         <w:pStyle w:val="Heading2"/>
       </w:pPr>
-      <w:bookmarkStart w:id="119" w:name="ayuda-y-documentación"/>
-      <w:bookmarkEnd w:id="119"/>
+      <w:bookmarkStart w:id="121" w:name="ayuda-y-documentación"/>
+      <w:bookmarkEnd w:id="121"/>
       <w:r>
         <w:t xml:space="preserve">Ayuda y documentación</w:t>
       </w:r>
@@ -3777,7 +3885,7 @@
       <w:pPr>
         <w:pStyle w:val="Compact"/>
         <w:numPr>
-          <w:numId w:val="1060"/>
+          <w:numId w:val="1061"/>
           <w:ilvl w:val="0"/>
         </w:numPr>
       </w:pPr>
@@ -3804,8 +3912,8 @@
       <w:pPr>
         <w:pStyle w:val="Heading1"/>
       </w:pPr>
-      <w:bookmarkStart w:id="120" w:name="técnicas-de-evaluación"/>
-      <w:bookmarkEnd w:id="120"/>
+      <w:bookmarkStart w:id="122" w:name="técnicas-de-evaluación"/>
+      <w:bookmarkEnd w:id="122"/>
       <w:r>
         <w:t xml:space="preserve">Técnicas de evaluación</w:t>
       </w:r>
@@ -3814,8 +3922,8 @@
       <w:pPr>
         <w:pStyle w:val="Heading2"/>
       </w:pPr>
-      <w:bookmarkStart w:id="121" w:name="card-sorting"/>
-      <w:bookmarkEnd w:id="121"/>
+      <w:bookmarkStart w:id="123" w:name="card-sorting"/>
+      <w:bookmarkEnd w:id="123"/>
       <w:r>
         <w:t xml:space="preserve">Card-sorting</w:t>
       </w:r>
@@ -3823,7 +3931,7 @@
     <w:p>
       <w:pPr>
         <w:numPr>
-          <w:numId w:val="1061"/>
+          <w:numId w:val="1062"/>
           <w:ilvl w:val="0"/>
         </w:numPr>
       </w:pPr>
@@ -3849,7 +3957,7 @@
     <w:p>
       <w:pPr>
         <w:numPr>
-          <w:numId w:val="1061"/>
+          <w:numId w:val="1062"/>
           <w:ilvl w:val="0"/>
         </w:numPr>
       </w:pPr>
@@ -3889,7 +3997,7 @@
                     </pic:cNvPicPr>
                   </pic:nvPicPr>
                   <pic:blipFill>
-                    <a:blip r:embed="rId122"/>
+                    <a:blip r:embed="rId124"/>
                     <a:stretch>
                       <a:fillRect/>
                     </a:stretch>
@@ -3920,8 +4028,8 @@
       <w:pPr>
         <w:pStyle w:val="Heading2"/>
       </w:pPr>
-      <w:bookmarkStart w:id="123" w:name="evaluación-heurística"/>
-      <w:bookmarkEnd w:id="123"/>
+      <w:bookmarkStart w:id="125" w:name="evaluación-heurística"/>
+      <w:bookmarkEnd w:id="125"/>
       <w:r>
         <w:t xml:space="preserve">Evaluación heurística</w:t>
       </w:r>
@@ -3929,7 +4037,7 @@
     <w:p>
       <w:pPr>
         <w:numPr>
-          <w:numId w:val="1062"/>
+          <w:numId w:val="1063"/>
           <w:ilvl w:val="0"/>
         </w:numPr>
       </w:pPr>
@@ -3952,7 +4060,7 @@
     <w:p>
       <w:pPr>
         <w:numPr>
-          <w:numId w:val="1062"/>
+          <w:numId w:val="1063"/>
           <w:ilvl w:val="0"/>
         </w:numPr>
       </w:pPr>
@@ -3999,7 +4107,7 @@
     <w:p>
       <w:pPr>
         <w:numPr>
-          <w:numId w:val="1062"/>
+          <w:numId w:val="1063"/>
           <w:ilvl w:val="0"/>
         </w:numPr>
       </w:pPr>
@@ -4026,8 +4134,8 @@
       <w:pPr>
         <w:pStyle w:val="Heading2"/>
       </w:pPr>
-      <w:bookmarkStart w:id="124" w:name="test-de-usuarios"/>
-      <w:bookmarkEnd w:id="124"/>
+      <w:bookmarkStart w:id="126" w:name="test-de-usuarios"/>
+      <w:bookmarkEnd w:id="126"/>
       <w:r>
         <w:t xml:space="preserve">Test de usuarios</w:t>
       </w:r>
@@ -4035,7 +4143,7 @@
     <w:p>
       <w:pPr>
         <w:numPr>
-          <w:numId w:val="1063"/>
+          <w:numId w:val="1064"/>
           <w:ilvl w:val="0"/>
         </w:numPr>
       </w:pPr>
@@ -4058,7 +4166,7 @@
     <w:p>
       <w:pPr>
         <w:numPr>
-          <w:numId w:val="1063"/>
+          <w:numId w:val="1064"/>
           <w:ilvl w:val="0"/>
         </w:numPr>
       </w:pPr>
@@ -4081,7 +4189,7 @@
     <w:p>
       <w:pPr>
         <w:numPr>
-          <w:numId w:val="1063"/>
+          <w:numId w:val="1064"/>
           <w:ilvl w:val="0"/>
         </w:numPr>
       </w:pPr>
@@ -4108,8 +4216,8 @@
       <w:pPr>
         <w:pStyle w:val="Heading2"/>
       </w:pPr>
-      <w:bookmarkStart w:id="125" w:name="eye-tracking"/>
-      <w:bookmarkEnd w:id="125"/>
+      <w:bookmarkStart w:id="127" w:name="eye-tracking"/>
+      <w:bookmarkEnd w:id="127"/>
       <w:r>
         <w:t xml:space="preserve">Eye-tracking</w:t>
       </w:r>
@@ -4117,7 +4225,7 @@
     <w:p>
       <w:pPr>
         <w:numPr>
-          <w:numId w:val="1064"/>
+          <w:numId w:val="1065"/>
           <w:ilvl w:val="0"/>
         </w:numPr>
       </w:pPr>
@@ -4140,7 +4248,7 @@
     <w:p>
       <w:pPr>
         <w:numPr>
-          <w:numId w:val="1064"/>
+          <w:numId w:val="1065"/>
           <w:ilvl w:val="0"/>
         </w:numPr>
       </w:pPr>
@@ -4164,8 +4272,8 @@
       <w:pPr>
         <w:pStyle w:val="Heading2"/>
       </w:pPr>
-      <w:bookmarkStart w:id="126" w:name="feedback"/>
-      <w:bookmarkEnd w:id="126"/>
+      <w:bookmarkStart w:id="128" w:name="feedback"/>
+      <w:bookmarkEnd w:id="128"/>
       <w:r>
         <w:t xml:space="preserve">Feedback</w:t>
       </w:r>
@@ -4173,7 +4281,7 @@
     <w:p>
       <w:pPr>
         <w:numPr>
-          <w:numId w:val="1065"/>
+          <w:numId w:val="1066"/>
           <w:ilvl w:val="0"/>
         </w:numPr>
       </w:pPr>
@@ -4196,7 +4304,7 @@
     <w:p>
       <w:pPr>
         <w:numPr>
-          <w:numId w:val="1065"/>
+          <w:numId w:val="1066"/>
           <w:ilvl w:val="0"/>
         </w:numPr>
       </w:pPr>
@@ -4219,7 +4327,7 @@
     <w:p>
       <w:pPr>
         <w:numPr>
-          <w:numId w:val="1065"/>
+          <w:numId w:val="1066"/>
           <w:ilvl w:val="0"/>
         </w:numPr>
       </w:pPr>
@@ -4243,8 +4351,8 @@
       <w:pPr>
         <w:pStyle w:val="Heading2"/>
       </w:pPr>
-      <w:bookmarkStart w:id="127" w:name="analítica-web"/>
-      <w:bookmarkEnd w:id="127"/>
+      <w:bookmarkStart w:id="129" w:name="analítica-web"/>
+      <w:bookmarkEnd w:id="129"/>
       <w:r>
         <w:t xml:space="preserve">Analítica Web</w:t>
       </w:r>
@@ -4252,7 +4360,7 @@
     <w:p>
       <w:pPr>
         <w:numPr>
-          <w:numId w:val="1066"/>
+          <w:numId w:val="1067"/>
           <w:ilvl w:val="0"/>
         </w:numPr>
       </w:pPr>
@@ -4278,7 +4386,7 @@
     <w:p>
       <w:pPr>
         <w:numPr>
-          <w:numId w:val="1066"/>
+          <w:numId w:val="1067"/>
           <w:ilvl w:val="0"/>
         </w:numPr>
       </w:pPr>
@@ -4301,7 +4409,7 @@
     <w:p>
       <w:pPr>
         <w:numPr>
-          <w:numId w:val="1066"/>
+          <w:numId w:val="1067"/>
           <w:ilvl w:val="0"/>
         </w:numPr>
       </w:pPr>
@@ -4328,8 +4436,8 @@
       <w:pPr>
         <w:pStyle w:val="Heading2"/>
       </w:pPr>
-      <w:bookmarkStart w:id="128" w:name="test-ab"/>
-      <w:bookmarkEnd w:id="128"/>
+      <w:bookmarkStart w:id="130" w:name="test-ab"/>
+      <w:bookmarkEnd w:id="130"/>
       <w:r>
         <w:t xml:space="preserve">Test A/B</w:t>
       </w:r>
@@ -4338,7 +4446,7 @@
       <w:pPr>
         <w:pStyle w:val="Compact"/>
         <w:numPr>
-          <w:numId w:val="1067"/>
+          <w:numId w:val="1068"/>
           <w:ilvl w:val="0"/>
         </w:numPr>
       </w:pPr>
@@ -4381,7 +4489,7 @@
                     </pic:cNvPicPr>
                   </pic:nvPicPr>
                   <pic:blipFill>
-                    <a:blip r:embed="rId129"/>
+                    <a:blip r:embed="rId131"/>
                     <a:stretch>
                       <a:fillRect/>
                     </a:stretch>
@@ -4412,8 +4520,8 @@
       <w:pPr>
         <w:pStyle w:val="Heading1"/>
       </w:pPr>
-      <w:bookmarkStart w:id="130" w:name="acerca-de"/>
-      <w:bookmarkEnd w:id="130"/>
+      <w:bookmarkStart w:id="132" w:name="acerca-de"/>
+      <w:bookmarkEnd w:id="132"/>
       <w:r>
         <w:t xml:space="preserve">Acerca de</w:t>
       </w:r>
@@ -4422,8 +4530,8 @@
       <w:pPr>
         <w:pStyle w:val="Heading2"/>
       </w:pPr>
-      <w:bookmarkStart w:id="131" w:name="licencia"/>
-      <w:bookmarkEnd w:id="131"/>
+      <w:bookmarkStart w:id="133" w:name="licencia"/>
+      <w:bookmarkEnd w:id="133"/>
       <w:r>
         <w:t xml:space="preserve">Licencia</w:t>
       </w:r>
@@ -4432,7 +4540,7 @@
       <w:pPr>
         <w:pStyle w:val="Compact"/>
         <w:numPr>
-          <w:numId w:val="1068"/>
+          <w:numId w:val="1069"/>
           <w:ilvl w:val="0"/>
         </w:numPr>
       </w:pPr>
@@ -4459,7 +4567,7 @@
       <w:pPr>
         <w:pStyle w:val="Compact"/>
         <w:numPr>
-          <w:numId w:val="1069"/>
+          <w:numId w:val="1070"/>
           <w:ilvl w:val="1"/>
         </w:numPr>
       </w:pPr>
@@ -4469,7 +4577,7 @@
       <w:r>
         <w:t xml:space="preserve"> </w:t>
       </w:r>
-      <w:hyperlink r:id="rId26">
+      <w:hyperlink r:id="rId28">
         <w:r>
           <w:rPr>
             <w:rStyle w:val="Hyperlink"/>
@@ -4482,7 +4590,7 @@
       <w:pPr>
         <w:pStyle w:val="Compact"/>
         <w:numPr>
-          <w:numId w:val="1068"/>
+          <w:numId w:val="1069"/>
           <w:ilvl w:val="0"/>
         </w:numPr>
       </w:pPr>
@@ -4509,11 +4617,11 @@
       <w:pPr>
         <w:pStyle w:val="Compact"/>
         <w:numPr>
-          <w:numId w:val="1070"/>
+          <w:numId w:val="1071"/>
           <w:ilvl w:val="1"/>
         </w:numPr>
       </w:pPr>
-      <w:hyperlink r:id="rId132">
+      <w:hyperlink r:id="rId134">
         <w:r>
           <w:rPr>
             <w:rStyle w:val="Hyperlink"/>
@@ -4526,8 +4634,8 @@
       <w:pPr>
         <w:pStyle w:val="Heading2"/>
       </w:pPr>
-      <w:bookmarkStart w:id="133" w:name="fuentes"/>
-      <w:bookmarkEnd w:id="133"/>
+      <w:bookmarkStart w:id="135" w:name="fuentes"/>
+      <w:bookmarkEnd w:id="135"/>
       <w:r>
         <w:t xml:space="preserve">Fuentes</w:t>
       </w:r>
@@ -4536,7 +4644,7 @@
       <w:pPr>
         <w:pStyle w:val="Compact"/>
         <w:numPr>
-          <w:numId w:val="1071"/>
+          <w:numId w:val="1072"/>
           <w:ilvl w:val="0"/>
         </w:numPr>
       </w:pPr>
@@ -4548,11 +4656,11 @@
       <w:pPr>
         <w:pStyle w:val="Compact"/>
         <w:numPr>
-          <w:numId w:val="1072"/>
+          <w:numId w:val="1073"/>
           <w:ilvl w:val="1"/>
         </w:numPr>
       </w:pPr>
-      <w:hyperlink r:id="rId134">
+      <w:hyperlink r:id="rId136">
         <w:r>
           <w:rPr>
             <w:rStyle w:val="Hyperlink"/>
@@ -4565,7 +4673,7 @@
       <w:pPr>
         <w:pStyle w:val="Compact"/>
         <w:numPr>
-          <w:numId w:val="1071"/>
+          <w:numId w:val="1072"/>
           <w:ilvl w:val="0"/>
         </w:numPr>
       </w:pPr>
@@ -4577,11 +4685,11 @@
       <w:pPr>
         <w:pStyle w:val="Compact"/>
         <w:numPr>
-          <w:numId w:val="1073"/>
+          <w:numId w:val="1074"/>
           <w:ilvl w:val="1"/>
         </w:numPr>
       </w:pPr>
-      <w:hyperlink r:id="rId135">
+      <w:hyperlink r:id="rId137">
         <w:r>
           <w:rPr>
             <w:rStyle w:val="Hyperlink"/>
@@ -4594,8 +4702,8 @@
       <w:pPr>
         <w:pStyle w:val="Heading2"/>
       </w:pPr>
-      <w:bookmarkStart w:id="136" w:name="bibliografía"/>
-      <w:bookmarkEnd w:id="136"/>
+      <w:bookmarkStart w:id="138" w:name="bibliografía"/>
+      <w:bookmarkEnd w:id="138"/>
       <w:r>
         <w:t xml:space="preserve">Bibliografía</w:t>
       </w:r>
@@ -4604,7 +4712,7 @@
       <w:pPr>
         <w:pStyle w:val="Compact"/>
         <w:numPr>
-          <w:numId w:val="1074"/>
+          <w:numId w:val="1075"/>
           <w:ilvl w:val="0"/>
         </w:numPr>
       </w:pPr>
@@ -4616,11 +4724,11 @@
       <w:pPr>
         <w:pStyle w:val="Compact"/>
         <w:numPr>
-          <w:numId w:val="1075"/>
+          <w:numId w:val="1076"/>
           <w:ilvl w:val="1"/>
         </w:numPr>
       </w:pPr>
-      <w:hyperlink r:id="rId137">
+      <w:hyperlink r:id="rId139">
         <w:r>
           <w:rPr>
             <w:rStyle w:val="Hyperlink"/>
@@ -4633,7 +4741,7 @@
       <w:pPr>
         <w:pStyle w:val="Compact"/>
         <w:numPr>
-          <w:numId w:val="1074"/>
+          <w:numId w:val="1075"/>
           <w:ilvl w:val="0"/>
         </w:numPr>
       </w:pPr>
@@ -4645,11 +4753,11 @@
       <w:pPr>
         <w:pStyle w:val="Compact"/>
         <w:numPr>
-          <w:numId w:val="1076"/>
+          <w:numId w:val="1077"/>
           <w:ilvl w:val="1"/>
         </w:numPr>
       </w:pPr>
-      <w:hyperlink r:id="rId138">
+      <w:hyperlink r:id="rId140">
         <w:r>
           <w:rPr>
             <w:rStyle w:val="Hyperlink"/>
@@ -4662,7 +4770,7 @@
       <w:pPr>
         <w:pStyle w:val="Compact"/>
         <w:numPr>
-          <w:numId w:val="1074"/>
+          <w:numId w:val="1075"/>
           <w:ilvl w:val="0"/>
         </w:numPr>
       </w:pPr>
@@ -4674,11 +4782,11 @@
       <w:pPr>
         <w:pStyle w:val="Compact"/>
         <w:numPr>
-          <w:numId w:val="1077"/>
+          <w:numId w:val="1078"/>
           <w:ilvl w:val="1"/>
         </w:numPr>
       </w:pPr>
-      <w:hyperlink r:id="rId139">
+      <w:hyperlink r:id="rId141">
         <w:r>
           <w:rPr>
             <w:rStyle w:val="Hyperlink"/>
@@ -4691,7 +4799,7 @@
       <w:pPr>
         <w:pStyle w:val="Compact"/>
         <w:numPr>
-          <w:numId w:val="1074"/>
+          <w:numId w:val="1075"/>
           <w:ilvl w:val="0"/>
         </w:numPr>
       </w:pPr>
@@ -4703,11 +4811,11 @@
       <w:pPr>
         <w:pStyle w:val="Compact"/>
         <w:numPr>
-          <w:numId w:val="1078"/>
+          <w:numId w:val="1079"/>
           <w:ilvl w:val="1"/>
         </w:numPr>
       </w:pPr>
-      <w:hyperlink r:id="rId140">
+      <w:hyperlink r:id="rId142">
         <w:r>
           <w:rPr>
             <w:rStyle w:val="Hyperlink"/>
@@ -4720,7 +4828,7 @@
       <w:pPr>
         <w:pStyle w:val="Compact"/>
         <w:numPr>
-          <w:numId w:val="1074"/>
+          <w:numId w:val="1075"/>
           <w:ilvl w:val="0"/>
         </w:numPr>
       </w:pPr>
@@ -4732,11 +4840,11 @@
       <w:pPr>
         <w:pStyle w:val="Compact"/>
         <w:numPr>
-          <w:numId w:val="1079"/>
+          <w:numId w:val="1080"/>
           <w:ilvl w:val="1"/>
         </w:numPr>
       </w:pPr>
-      <w:hyperlink r:id="rId141">
+      <w:hyperlink r:id="rId143">
         <w:r>
           <w:rPr>
             <w:rStyle w:val="Hyperlink"/>
@@ -4749,7 +4857,7 @@
       <w:pPr>
         <w:pStyle w:val="Compact"/>
         <w:numPr>
-          <w:numId w:val="1074"/>
+          <w:numId w:val="1075"/>
           <w:ilvl w:val="0"/>
         </w:numPr>
       </w:pPr>
@@ -4761,11 +4869,11 @@
       <w:pPr>
         <w:pStyle w:val="Compact"/>
         <w:numPr>
-          <w:numId w:val="1080"/>
+          <w:numId w:val="1081"/>
           <w:ilvl w:val="1"/>
         </w:numPr>
       </w:pPr>
-      <w:hyperlink r:id="rId142">
+      <w:hyperlink r:id="rId144">
         <w:r>
           <w:rPr>
             <w:rStyle w:val="Hyperlink"/>
@@ -4778,7 +4886,7 @@
       <w:pPr>
         <w:pStyle w:val="Compact"/>
         <w:numPr>
-          <w:numId w:val="1074"/>
+          <w:numId w:val="1075"/>
           <w:ilvl w:val="0"/>
         </w:numPr>
       </w:pPr>
@@ -4790,11 +4898,11 @@
       <w:pPr>
         <w:pStyle w:val="Compact"/>
         <w:numPr>
-          <w:numId w:val="1081"/>
+          <w:numId w:val="1082"/>
           <w:ilvl w:val="1"/>
         </w:numPr>
       </w:pPr>
-      <w:hyperlink r:id="rId143">
+      <w:hyperlink r:id="rId145">
         <w:r>
           <w:rPr>
             <w:rStyle w:val="Hyperlink"/>
@@ -4807,7 +4915,7 @@
       <w:pPr>
         <w:pStyle w:val="Compact"/>
         <w:numPr>
-          <w:numId w:val="1074"/>
+          <w:numId w:val="1075"/>
           <w:ilvl w:val="0"/>
         </w:numPr>
       </w:pPr>
@@ -4819,11 +4927,11 @@
       <w:pPr>
         <w:pStyle w:val="Compact"/>
         <w:numPr>
-          <w:numId w:val="1082"/>
+          <w:numId w:val="1083"/>
           <w:ilvl w:val="1"/>
         </w:numPr>
       </w:pPr>
-      <w:hyperlink r:id="rId144">
+      <w:hyperlink r:id="rId146">
         <w:r>
           <w:rPr>
             <w:rStyle w:val="Hyperlink"/>
@@ -4940,7 +5048,7 @@
     </w:lvl>
   </w:abstractNum>
   <w:abstractNum w:abstractNumId="990">
-    <w:nsid w:val="c5e155fd"/>
+    <w:nsid w:val="97a3fefb"/>
     <w:multiLevelType w:val="multilevel"/>
     <w:lvl w:ilvl="0">
       <w:numFmt w:val="bullet"/>
@@ -5021,7 +5129,7 @@
     </w:lvl>
   </w:abstractNum>
   <w:abstractNum w:abstractNumId="991">
-    <w:nsid w:val="bd54a04e"/>
+    <w:nsid w:val="f419d9ff"/>
     <w:multiLevelType w:val="multilevel"/>
     <w:lvl w:ilvl="0">
       <w:numFmt w:val="bullet"/>
@@ -5351,6 +5459,9 @@
     <w:abstractNumId w:val="991"/>
   </w:num>
   <w:num w:numId="1082">
+    <w:abstractNumId w:val="991"/>
+  </w:num>
+  <w:num w:numId="1083">
     <w:abstractNumId w:val="991"/>
   </w:num>
 </w:numbering>

</xml_diff>